<commit_message>
Tareas finalizadas actualizadas (andrés)
</commit_message>
<xml_diff>
--- a/Conocimiento/Sprints y Requisitos/Sprint 2/Tareas v1.0.docx
+++ b/Conocimiento/Sprints y Requisitos/Sprint 2/Tareas v1.0.docx
@@ -1,10 +1,10 @@
 
 <file path=word/document.xml><?xml version="1.0" encoding="utf-8"?>
-<w:document xmlns:wpc="http://schemas.microsoft.com/office/word/2010/wordprocessingCanvas" xmlns:mc="http://schemas.openxmlformats.org/markup-compatibility/2006" xmlns:o="urn:schemas-microsoft-com:office:office" xmlns:r="http://schemas.openxmlformats.org/officeDocument/2006/relationships" xmlns:m="http://schemas.openxmlformats.org/officeDocument/2006/math" xmlns:v="urn:schemas-microsoft-com:vml" xmlns:wp14="http://schemas.microsoft.com/office/word/2010/wordprocessingDrawing" xmlns:wp="http://schemas.openxmlformats.org/drawingml/2006/wordprocessingDrawing" xmlns:w10="urn:schemas-microsoft-com:office:word" xmlns:w="http://schemas.openxmlformats.org/wordprocessingml/2006/main" xmlns:w14="http://schemas.microsoft.com/office/word/2010/wordml" xmlns:wpg="http://schemas.microsoft.com/office/word/2010/wordprocessingGroup" xmlns:wpi="http://schemas.microsoft.com/office/word/2010/wordprocessingInk" xmlns:wne="http://schemas.microsoft.com/office/word/2006/wordml" xmlns:wps="http://schemas.microsoft.com/office/word/2010/wordprocessingShape" mc:Ignorable="w14 wp14">
+<w:document xmlns:wpc="http://schemas.microsoft.com/office/word/2010/wordprocessingCanvas" xmlns:cx="http://schemas.microsoft.com/office/drawing/2014/chartex" xmlns:cx1="http://schemas.microsoft.com/office/drawing/2015/9/8/chartex" xmlns:cx2="http://schemas.microsoft.com/office/drawing/2015/10/21/chartex" xmlns:cx3="http://schemas.microsoft.com/office/drawing/2016/5/9/chartex" xmlns:cx4="http://schemas.microsoft.com/office/drawing/2016/5/10/chartex" xmlns:cx5="http://schemas.microsoft.com/office/drawing/2016/5/11/chartex" xmlns:cx6="http://schemas.microsoft.com/office/drawing/2016/5/12/chartex" xmlns:cx7="http://schemas.microsoft.com/office/drawing/2016/5/13/chartex" xmlns:cx8="http://schemas.microsoft.com/office/drawing/2016/5/14/chartex" xmlns:mc="http://schemas.openxmlformats.org/markup-compatibility/2006" xmlns:aink="http://schemas.microsoft.com/office/drawing/2016/ink" xmlns:am3d="http://schemas.microsoft.com/office/drawing/2017/model3d" xmlns:o="urn:schemas-microsoft-com:office:office" xmlns:r="http://schemas.openxmlformats.org/officeDocument/2006/relationships" xmlns:m="http://schemas.openxmlformats.org/officeDocument/2006/math" xmlns:v="urn:schemas-microsoft-com:vml" xmlns:wp14="http://schemas.microsoft.com/office/word/2010/wordprocessingDrawing" xmlns:wp="http://schemas.openxmlformats.org/drawingml/2006/wordprocessingDrawing" xmlns:w10="urn:schemas-microsoft-com:office:word" xmlns:w="http://schemas.openxmlformats.org/wordprocessingml/2006/main" xmlns:w14="http://schemas.microsoft.com/office/word/2010/wordml" xmlns:w15="http://schemas.microsoft.com/office/word/2012/wordml" xmlns:w16cid="http://schemas.microsoft.com/office/word/2016/wordml/cid" xmlns:w16se="http://schemas.microsoft.com/office/word/2015/wordml/symex" xmlns:wpg="http://schemas.microsoft.com/office/word/2010/wordprocessingGroup" xmlns:wpi="http://schemas.microsoft.com/office/word/2010/wordprocessingInk" xmlns:wne="http://schemas.microsoft.com/office/word/2006/wordml" xmlns:wps="http://schemas.microsoft.com/office/word/2010/wordprocessingShape" mc:Ignorable="w14 w15 w16se w16cid wp14">
   <w:body>
     <w:p>
       <w:pPr>
-        <w:pStyle w:val="Ttulo1"/>
+        <w:pStyle w:val="Heading1"/>
         <w:rPr>
           <w:b/>
           <w:sz w:val="40"/>
@@ -51,7 +51,7 @@
     </w:p>
     <w:p>
       <w:pPr>
-        <w:pStyle w:val="Prrafodelista"/>
+        <w:pStyle w:val="ListParagraph"/>
         <w:numPr>
           <w:ilvl w:val="0"/>
           <w:numId w:val="6"/>
@@ -97,7 +97,7 @@
     </w:p>
     <w:p>
       <w:pPr>
-        <w:pStyle w:val="Prrafodelista"/>
+        <w:pStyle w:val="ListParagraph"/>
         <w:numPr>
           <w:ilvl w:val="0"/>
           <w:numId w:val="6"/>
@@ -128,7 +128,7 @@
     </w:p>
     <w:p>
       <w:pPr>
-        <w:pStyle w:val="Prrafodelista"/>
+        <w:pStyle w:val="ListParagraph"/>
         <w:numPr>
           <w:ilvl w:val="0"/>
           <w:numId w:val="6"/>
@@ -146,7 +146,7 @@
     </w:p>
     <w:p>
       <w:pPr>
-        <w:pStyle w:val="Prrafodelista"/>
+        <w:pStyle w:val="ListParagraph"/>
         <w:numPr>
           <w:ilvl w:val="0"/>
           <w:numId w:val="6"/>
@@ -191,7 +191,7 @@
     </w:p>
     <w:p>
       <w:pPr>
-        <w:pStyle w:val="Prrafodelista"/>
+        <w:pStyle w:val="ListParagraph"/>
         <w:numPr>
           <w:ilvl w:val="0"/>
           <w:numId w:val="6"/>
@@ -215,7 +215,7 @@
     </w:p>
     <w:p>
       <w:pPr>
-        <w:pStyle w:val="Prrafodelista"/>
+        <w:pStyle w:val="ListParagraph"/>
         <w:numPr>
           <w:ilvl w:val="1"/>
           <w:numId w:val="6"/>
@@ -247,7 +247,7 @@
     </w:p>
     <w:p>
       <w:pPr>
-        <w:pStyle w:val="Prrafodelista"/>
+        <w:pStyle w:val="ListParagraph"/>
         <w:numPr>
           <w:ilvl w:val="1"/>
           <w:numId w:val="6"/>
@@ -265,7 +265,7 @@
     </w:p>
     <w:p>
       <w:pPr>
-        <w:pStyle w:val="Prrafodelista"/>
+        <w:pStyle w:val="ListParagraph"/>
         <w:numPr>
           <w:ilvl w:val="1"/>
           <w:numId w:val="6"/>
@@ -283,7 +283,7 @@
     </w:p>
     <w:p>
       <w:pPr>
-        <w:pStyle w:val="Prrafodelista"/>
+        <w:pStyle w:val="ListParagraph"/>
         <w:ind w:left="1440"/>
         <w:rPr>
           <w:sz w:val="24"/>
@@ -292,16 +292,16 @@
     </w:p>
     <w:p>
       <w:pPr>
-        <w:pStyle w:val="Prrafodelista"/>
+        <w:pStyle w:val="ListParagraph"/>
         <w:ind w:left="1440"/>
         <w:rPr>
           <w:sz w:val="24"/>
         </w:rPr>
       </w:pPr>
-      <w:hyperlink r:id="rId6" w:anchor="gid=0" w:history="1">
+      <w:hyperlink r:id="rId5" w:anchor="gid=0" w:history="1">
         <w:r>
           <w:rPr>
-            <w:rStyle w:val="Hipervnculo"/>
+            <w:rStyle w:val="Hyperlink"/>
             <w:sz w:val="24"/>
           </w:rPr>
           <w:t>https://docs.google.com/spreadsheets/d/1qGFVwrqfUZ3XMohXejUPHn0WzF91OGpRXjGaXnunSuk/edit#gid=0</w:t>
@@ -541,8 +541,6 @@
         </w:rPr>
         <w:t>7</w:t>
       </w:r>
-      <w:bookmarkStart w:id="0" w:name="_GoBack"/>
-      <w:bookmarkEnd w:id="0"/>
       <w:r>
         <w:rPr>
           <w:rFonts w:asciiTheme="minorHAnsi" w:hAnsiTheme="minorHAnsi" w:cstheme="minorHAnsi"/>
@@ -946,6 +944,7 @@
       <w:r>
         <w:rPr>
           <w:rFonts w:asciiTheme="minorHAnsi" w:hAnsiTheme="minorHAnsi" w:cstheme="minorHAnsi"/>
+          <w:strike/>
           <w:color w:val="000000"/>
           <w:szCs w:val="22"/>
         </w:rPr>
@@ -955,43 +954,57 @@
         <w:rPr>
           <w:rFonts w:asciiTheme="minorHAnsi" w:hAnsiTheme="minorHAnsi" w:cstheme="minorHAnsi"/>
           <w:b/>
-          <w:color w:val="000000"/>
-          <w:szCs w:val="22"/>
-        </w:rPr>
-        <w:t xml:space="preserve"> 3 SP.</w:t>
-      </w:r>
-      <w:r>
-        <w:rPr>
-          <w:rFonts w:asciiTheme="minorHAnsi" w:hAnsiTheme="minorHAnsi" w:cstheme="minorHAnsi"/>
-          <w:b/>
+          <w:strike/>
+          <w:color w:val="000000"/>
+          <w:szCs w:val="22"/>
+        </w:rPr>
+        <w:t xml:space="preserve"> 3 SP. </w:t>
+      </w:r>
+      <w:r>
+        <w:rPr>
+          <w:rFonts w:asciiTheme="minorHAnsi" w:hAnsiTheme="minorHAnsi" w:cstheme="minorHAnsi"/>
+          <w:strike/>
+          <w:color w:val="000000"/>
+          <w:szCs w:val="22"/>
+        </w:rPr>
+        <w:t>–</w:t>
+      </w:r>
+      <w:r>
+        <w:rPr>
+          <w:rFonts w:asciiTheme="minorHAnsi" w:hAnsiTheme="minorHAnsi" w:cstheme="minorHAnsi"/>
+          <w:strike/>
           <w:color w:val="000000"/>
           <w:szCs w:val="22"/>
         </w:rPr>
         <w:t xml:space="preserve"> </w:t>
       </w:r>
-      <w:r>
-        <w:rPr>
-          <w:rFonts w:asciiTheme="minorHAnsi" w:hAnsiTheme="minorHAnsi" w:cstheme="minorHAnsi"/>
-          <w:color w:val="000000"/>
-          <w:szCs w:val="22"/>
-        </w:rPr>
-        <w:t>–</w:t>
-      </w:r>
-      <w:r>
-        <w:rPr>
-          <w:rFonts w:asciiTheme="minorHAnsi" w:hAnsiTheme="minorHAnsi" w:cstheme="minorHAnsi"/>
-          <w:color w:val="000000"/>
-          <w:szCs w:val="22"/>
-        </w:rPr>
-        <w:t xml:space="preserve"> Andrés</w:t>
-      </w:r>
-      <w:r>
-        <w:rPr>
-          <w:rFonts w:asciiTheme="minorHAnsi" w:hAnsiTheme="minorHAnsi" w:cstheme="minorHAnsi"/>
+      <w:bookmarkStart w:id="0" w:name="_GoBack"/>
+      <w:r>
+        <w:rPr>
+          <w:rFonts w:asciiTheme="minorHAnsi" w:hAnsiTheme="minorHAnsi" w:cstheme="minorHAnsi"/>
+          <w:strike/>
+          <w:color w:val="000000"/>
+          <w:szCs w:val="22"/>
+        </w:rPr>
+        <w:t>Andrés</w:t>
+      </w:r>
+      <w:bookmarkEnd w:id="0"/>
+      <w:r>
+        <w:rPr>
+          <w:rFonts w:asciiTheme="minorHAnsi" w:hAnsiTheme="minorHAnsi" w:cstheme="minorHAnsi"/>
+          <w:strike/>
           <w:color w:val="000000"/>
           <w:szCs w:val="22"/>
         </w:rPr>
         <w:t>.</w:t>
+      </w:r>
+      <w:r>
+        <w:rPr>
+          <w:rFonts w:asciiTheme="minorHAnsi" w:hAnsiTheme="minorHAnsi" w:cstheme="minorHAnsi"/>
+          <w:color w:val="000000"/>
+          <w:szCs w:val="22"/>
+        </w:rPr>
+        <w:t xml:space="preserve"> </w:t>
       </w:r>
     </w:p>
     <w:p>
@@ -1005,13 +1018,15 @@
         <w:textAlignment w:val="baseline"/>
         <w:rPr>
           <w:rFonts w:asciiTheme="minorHAnsi" w:hAnsiTheme="minorHAnsi" w:cstheme="minorHAnsi"/>
-          <w:color w:val="000000"/>
-          <w:szCs w:val="22"/>
-        </w:rPr>
-      </w:pPr>
-      <w:r>
-        <w:rPr>
-          <w:rFonts w:asciiTheme="minorHAnsi" w:hAnsiTheme="minorHAnsi" w:cstheme="minorHAnsi"/>
+          <w:strike/>
+          <w:color w:val="000000"/>
+          <w:szCs w:val="22"/>
+        </w:rPr>
+      </w:pPr>
+      <w:r>
+        <w:rPr>
+          <w:rFonts w:asciiTheme="minorHAnsi" w:hAnsiTheme="minorHAnsi" w:cstheme="minorHAnsi"/>
+          <w:strike/>
           <w:color w:val="000000"/>
           <w:szCs w:val="22"/>
         </w:rPr>
@@ -1036,6 +1051,7 @@
       <w:r>
         <w:rPr>
           <w:rFonts w:asciiTheme="minorHAnsi" w:hAnsiTheme="minorHAnsi" w:cstheme="minorHAnsi"/>
+          <w:strike/>
           <w:color w:val="000000"/>
           <w:szCs w:val="22"/>
         </w:rPr>
@@ -1045,23 +1061,16 @@
         <w:rPr>
           <w:rFonts w:asciiTheme="minorHAnsi" w:hAnsiTheme="minorHAnsi" w:cstheme="minorHAnsi"/>
           <w:b/>
-          <w:color w:val="000000"/>
-          <w:szCs w:val="22"/>
-        </w:rPr>
-        <w:t xml:space="preserve"> 3 SP.</w:t>
-      </w:r>
-      <w:r>
-        <w:rPr>
-          <w:rFonts w:asciiTheme="minorHAnsi" w:hAnsiTheme="minorHAnsi" w:cstheme="minorHAnsi"/>
-          <w:b/>
-          <w:color w:val="000000"/>
-          <w:szCs w:val="22"/>
-        </w:rPr>
-        <w:t xml:space="preserve"> </w:t>
-      </w:r>
-      <w:r>
-        <w:rPr>
-          <w:rFonts w:asciiTheme="minorHAnsi" w:hAnsiTheme="minorHAnsi" w:cstheme="minorHAnsi"/>
+          <w:strike/>
+          <w:color w:val="000000"/>
+          <w:szCs w:val="22"/>
+        </w:rPr>
+        <w:t xml:space="preserve"> 3 SP. </w:t>
+      </w:r>
+      <w:r>
+        <w:rPr>
+          <w:rFonts w:asciiTheme="minorHAnsi" w:hAnsiTheme="minorHAnsi" w:cstheme="minorHAnsi"/>
+          <w:strike/>
           <w:color w:val="000000"/>
           <w:szCs w:val="22"/>
         </w:rPr>
@@ -1070,26 +1079,11 @@
       <w:r>
         <w:rPr>
           <w:rFonts w:asciiTheme="minorHAnsi" w:hAnsiTheme="minorHAnsi" w:cstheme="minorHAnsi"/>
-          <w:color w:val="000000"/>
-          <w:szCs w:val="22"/>
-        </w:rPr>
-        <w:t xml:space="preserve"> A</w:t>
-      </w:r>
-      <w:r>
-        <w:rPr>
-          <w:rFonts w:asciiTheme="minorHAnsi" w:hAnsiTheme="minorHAnsi" w:cstheme="minorHAnsi"/>
-          <w:color w:val="000000"/>
-          <w:szCs w:val="22"/>
-        </w:rPr>
-        <w:t>ndrés</w:t>
-      </w:r>
-      <w:r>
-        <w:rPr>
-          <w:rFonts w:asciiTheme="minorHAnsi" w:hAnsiTheme="minorHAnsi" w:cstheme="minorHAnsi"/>
-          <w:color w:val="000000"/>
-          <w:szCs w:val="22"/>
-        </w:rPr>
-        <w:t>.</w:t>
+          <w:strike/>
+          <w:color w:val="000000"/>
+          <w:szCs w:val="22"/>
+        </w:rPr>
+        <w:t xml:space="preserve"> Andrés.</w:t>
       </w:r>
     </w:p>
     <w:p>
@@ -1103,13 +1097,15 @@
         <w:textAlignment w:val="baseline"/>
         <w:rPr>
           <w:rFonts w:asciiTheme="minorHAnsi" w:hAnsiTheme="minorHAnsi" w:cstheme="minorHAnsi"/>
-          <w:color w:val="000000"/>
-          <w:szCs w:val="22"/>
-        </w:rPr>
-      </w:pPr>
-      <w:r>
-        <w:rPr>
-          <w:rFonts w:asciiTheme="minorHAnsi" w:hAnsiTheme="minorHAnsi" w:cstheme="minorHAnsi"/>
+          <w:strike/>
+          <w:color w:val="000000"/>
+          <w:szCs w:val="22"/>
+        </w:rPr>
+      </w:pPr>
+      <w:r>
+        <w:rPr>
+          <w:rFonts w:asciiTheme="minorHAnsi" w:hAnsiTheme="minorHAnsi" w:cstheme="minorHAnsi"/>
+          <w:strike/>
           <w:color w:val="000000"/>
           <w:szCs w:val="22"/>
         </w:rPr>
@@ -1691,7 +1687,7 @@
     </w:p>
     <w:p>
       <w:pPr>
-        <w:pStyle w:val="Sinespaciado"/>
+        <w:pStyle w:val="NoSpacing"/>
         <w:numPr>
           <w:ilvl w:val="0"/>
           <w:numId w:val="14"/>
@@ -1702,6 +1698,7 @@
       </w:pPr>
       <w:r>
         <w:rPr>
+          <w:strike/>
           <w:sz w:val="24"/>
         </w:rPr>
         <w:t xml:space="preserve">Automatización despliegue. </w:t>
@@ -1709,15 +1706,24 @@
       <w:r>
         <w:rPr>
           <w:b/>
+          <w:strike/>
           <w:sz w:val="24"/>
         </w:rPr>
         <w:t>6 SP.</w:t>
       </w:r>
       <w:r>
         <w:rPr>
+          <w:strike/>
           <w:sz w:val="24"/>
         </w:rPr>
         <w:t xml:space="preserve"> – Andrés.</w:t>
+      </w:r>
+      <w:r>
+        <w:rPr>
+          <w:strike/>
+          <w:sz w:val="24"/>
+        </w:rPr>
+        <w:tab/>
       </w:r>
     </w:p>
     <w:p>
@@ -2849,7 +2855,7 @@
     </w:p>
     <w:p>
       <w:pPr>
-        <w:pStyle w:val="Prrafodelista"/>
+        <w:pStyle w:val="ListParagraph"/>
         <w:rPr>
           <w:rFonts w:cstheme="minorHAnsi"/>
           <w:color w:val="000000"/>
@@ -2874,6 +2880,7 @@
       <w:r>
         <w:rPr>
           <w:rFonts w:asciiTheme="minorHAnsi" w:hAnsiTheme="minorHAnsi" w:cstheme="minorHAnsi"/>
+          <w:strike/>
           <w:color w:val="000000"/>
           <w:szCs w:val="22"/>
         </w:rPr>
@@ -2883,6 +2890,7 @@
         <w:rPr>
           <w:rFonts w:asciiTheme="minorHAnsi" w:hAnsiTheme="minorHAnsi" w:cstheme="minorHAnsi"/>
           <w:b/>
+          <w:strike/>
           <w:color w:val="000000"/>
           <w:szCs w:val="22"/>
         </w:rPr>
@@ -2891,6 +2899,7 @@
       <w:r>
         <w:rPr>
           <w:rFonts w:asciiTheme="minorHAnsi" w:hAnsiTheme="minorHAnsi" w:cstheme="minorHAnsi"/>
+          <w:strike/>
           <w:color w:val="000000"/>
           <w:szCs w:val="22"/>
         </w:rPr>
@@ -2899,6 +2908,7 @@
       <w:r>
         <w:rPr>
           <w:rFonts w:asciiTheme="minorHAnsi" w:hAnsiTheme="minorHAnsi" w:cstheme="minorHAnsi"/>
+          <w:strike/>
           <w:color w:val="000000"/>
           <w:szCs w:val="22"/>
         </w:rPr>
@@ -2916,13 +2926,15 @@
         <w:textAlignment w:val="baseline"/>
         <w:rPr>
           <w:rFonts w:asciiTheme="minorHAnsi" w:hAnsiTheme="minorHAnsi" w:cstheme="minorHAnsi"/>
-          <w:color w:val="000000"/>
-          <w:szCs w:val="22"/>
-        </w:rPr>
-      </w:pPr>
-      <w:r>
-        <w:rPr>
-          <w:rFonts w:asciiTheme="minorHAnsi" w:hAnsiTheme="minorHAnsi" w:cstheme="minorHAnsi"/>
+          <w:strike/>
+          <w:color w:val="000000"/>
+          <w:szCs w:val="22"/>
+        </w:rPr>
+      </w:pPr>
+      <w:r>
+        <w:rPr>
+          <w:rFonts w:asciiTheme="minorHAnsi" w:hAnsiTheme="minorHAnsi" w:cstheme="minorHAnsi"/>
+          <w:strike/>
           <w:color w:val="000000"/>
           <w:szCs w:val="22"/>
         </w:rPr>
@@ -2940,13 +2952,15 @@
         <w:textAlignment w:val="baseline"/>
         <w:rPr>
           <w:rFonts w:asciiTheme="minorHAnsi" w:hAnsiTheme="minorHAnsi" w:cstheme="minorHAnsi"/>
-          <w:color w:val="000000"/>
-          <w:szCs w:val="22"/>
-        </w:rPr>
-      </w:pPr>
-      <w:r>
-        <w:rPr>
-          <w:rFonts w:asciiTheme="minorHAnsi" w:hAnsiTheme="minorHAnsi" w:cstheme="minorHAnsi"/>
+          <w:strike/>
+          <w:color w:val="000000"/>
+          <w:szCs w:val="22"/>
+        </w:rPr>
+      </w:pPr>
+      <w:r>
+        <w:rPr>
+          <w:rFonts w:asciiTheme="minorHAnsi" w:hAnsiTheme="minorHAnsi" w:cstheme="minorHAnsi"/>
+          <w:strike/>
           <w:color w:val="000000"/>
           <w:szCs w:val="22"/>
         </w:rPr>
@@ -2971,10 +2985,19 @@
       <w:r>
         <w:rPr>
           <w:rFonts w:asciiTheme="minorHAnsi" w:hAnsiTheme="minorHAnsi" w:cstheme="minorHAnsi"/>
-          <w:color w:val="000000"/>
-          <w:szCs w:val="22"/>
-        </w:rPr>
-        <w:t xml:space="preserve">Asignaciones con asignaturas. </w:t>
+          <w:strike/>
+          <w:color w:val="000000"/>
+          <w:szCs w:val="22"/>
+        </w:rPr>
+        <w:t>Asignaciones con asignaturas.</w:t>
+      </w:r>
+      <w:r>
+        <w:rPr>
+          <w:rFonts w:asciiTheme="minorHAnsi" w:hAnsiTheme="minorHAnsi" w:cstheme="minorHAnsi"/>
+          <w:color w:val="000000"/>
+          <w:szCs w:val="22"/>
+        </w:rPr>
+        <w:t xml:space="preserve"> </w:t>
       </w:r>
     </w:p>
     <w:p>
@@ -3201,6 +3224,7 @@
       <w:r>
         <w:rPr>
           <w:rFonts w:asciiTheme="minorHAnsi" w:hAnsiTheme="minorHAnsi" w:cstheme="minorHAnsi"/>
+          <w:strike/>
           <w:color w:val="000000"/>
           <w:szCs w:val="22"/>
         </w:rPr>
@@ -3210,23 +3234,16 @@
         <w:rPr>
           <w:rFonts w:asciiTheme="minorHAnsi" w:hAnsiTheme="minorHAnsi" w:cstheme="minorHAnsi"/>
           <w:b/>
-          <w:color w:val="000000"/>
-          <w:szCs w:val="22"/>
-        </w:rPr>
-        <w:t>1</w:t>
-      </w:r>
-      <w:r>
-        <w:rPr>
-          <w:rFonts w:asciiTheme="minorHAnsi" w:hAnsiTheme="minorHAnsi" w:cstheme="minorHAnsi"/>
-          <w:b/>
-          <w:color w:val="000000"/>
-          <w:szCs w:val="22"/>
-        </w:rPr>
-        <w:t xml:space="preserve"> SP</w:t>
-      </w:r>
-      <w:r>
-        <w:rPr>
-          <w:rFonts w:asciiTheme="minorHAnsi" w:hAnsiTheme="minorHAnsi" w:cstheme="minorHAnsi"/>
+          <w:strike/>
+          <w:color w:val="000000"/>
+          <w:szCs w:val="22"/>
+        </w:rPr>
+        <w:t>1 SP</w:t>
+      </w:r>
+      <w:r>
+        <w:rPr>
+          <w:rFonts w:asciiTheme="minorHAnsi" w:hAnsiTheme="minorHAnsi" w:cstheme="minorHAnsi"/>
+          <w:strike/>
           <w:color w:val="000000"/>
           <w:szCs w:val="22"/>
         </w:rPr>
@@ -3235,10 +3252,19 @@
       <w:r>
         <w:rPr>
           <w:rFonts w:asciiTheme="minorHAnsi" w:hAnsiTheme="minorHAnsi" w:cstheme="minorHAnsi"/>
+          <w:strike/>
           <w:color w:val="000000"/>
           <w:szCs w:val="22"/>
         </w:rPr>
         <w:t>– Andrés.</w:t>
+      </w:r>
+      <w:r>
+        <w:rPr>
+          <w:rFonts w:asciiTheme="minorHAnsi" w:hAnsiTheme="minorHAnsi" w:cstheme="minorHAnsi"/>
+          <w:color w:val="000000"/>
+          <w:szCs w:val="22"/>
+        </w:rPr>
+        <w:tab/>
       </w:r>
     </w:p>
     <w:p>
@@ -3252,13 +3278,15 @@
         <w:textAlignment w:val="baseline"/>
         <w:rPr>
           <w:rFonts w:asciiTheme="minorHAnsi" w:hAnsiTheme="minorHAnsi" w:cstheme="minorHAnsi"/>
-          <w:color w:val="000000"/>
-          <w:szCs w:val="22"/>
-        </w:rPr>
-      </w:pPr>
-      <w:r>
-        <w:rPr>
-          <w:rFonts w:asciiTheme="minorHAnsi" w:hAnsiTheme="minorHAnsi" w:cstheme="minorHAnsi"/>
+          <w:strike/>
+          <w:color w:val="000000"/>
+          <w:szCs w:val="22"/>
+        </w:rPr>
+      </w:pPr>
+      <w:r>
+        <w:rPr>
+          <w:rFonts w:asciiTheme="minorHAnsi" w:hAnsiTheme="minorHAnsi" w:cstheme="minorHAnsi"/>
+          <w:strike/>
           <w:color w:val="000000"/>
           <w:szCs w:val="22"/>
         </w:rPr>
@@ -3276,13 +3304,15 @@
         <w:textAlignment w:val="baseline"/>
         <w:rPr>
           <w:rFonts w:asciiTheme="minorHAnsi" w:hAnsiTheme="minorHAnsi" w:cstheme="minorHAnsi"/>
-          <w:color w:val="000000"/>
-          <w:szCs w:val="22"/>
-        </w:rPr>
-      </w:pPr>
-      <w:r>
-        <w:rPr>
-          <w:rFonts w:asciiTheme="minorHAnsi" w:hAnsiTheme="minorHAnsi" w:cstheme="minorHAnsi"/>
+          <w:strike/>
+          <w:color w:val="000000"/>
+          <w:szCs w:val="22"/>
+        </w:rPr>
+      </w:pPr>
+      <w:r>
+        <w:rPr>
+          <w:rFonts w:asciiTheme="minorHAnsi" w:hAnsiTheme="minorHAnsi" w:cstheme="minorHAnsi"/>
+          <w:strike/>
           <w:color w:val="000000"/>
           <w:szCs w:val="22"/>
         </w:rPr>
@@ -3748,6 +3778,7 @@
       <w:r>
         <w:rPr>
           <w:rFonts w:asciiTheme="minorHAnsi" w:hAnsiTheme="minorHAnsi" w:cstheme="minorHAnsi"/>
+          <w:strike/>
           <w:color w:val="000000"/>
           <w:szCs w:val="22"/>
         </w:rPr>
@@ -3756,6 +3787,7 @@
       <w:r>
         <w:rPr>
           <w:rFonts w:asciiTheme="minorHAnsi" w:hAnsiTheme="minorHAnsi" w:cstheme="minorHAnsi"/>
+          <w:strike/>
           <w:color w:val="000000"/>
           <w:szCs w:val="22"/>
         </w:rPr>
@@ -3765,6 +3797,7 @@
         <w:rPr>
           <w:rFonts w:asciiTheme="minorHAnsi" w:hAnsiTheme="minorHAnsi" w:cstheme="minorHAnsi"/>
           <w:b/>
+          <w:strike/>
           <w:color w:val="000000"/>
           <w:szCs w:val="22"/>
         </w:rPr>
@@ -3774,6 +3807,7 @@
         <w:rPr>
           <w:rFonts w:asciiTheme="minorHAnsi" w:hAnsiTheme="minorHAnsi" w:cstheme="minorHAnsi"/>
           <w:b/>
+          <w:strike/>
           <w:color w:val="000000"/>
           <w:szCs w:val="22"/>
         </w:rPr>
@@ -3782,26 +3816,11 @@
       <w:r>
         <w:rPr>
           <w:rFonts w:asciiTheme="minorHAnsi" w:hAnsiTheme="minorHAnsi" w:cstheme="minorHAnsi"/>
-          <w:color w:val="000000"/>
-          <w:szCs w:val="22"/>
-        </w:rPr>
-        <w:t xml:space="preserve">– </w:t>
-      </w:r>
-      <w:r>
-        <w:rPr>
-          <w:rFonts w:asciiTheme="minorHAnsi" w:hAnsiTheme="minorHAnsi" w:cstheme="minorHAnsi"/>
-          <w:color w:val="000000"/>
-          <w:szCs w:val="22"/>
-        </w:rPr>
-        <w:t>Andrés</w:t>
-      </w:r>
-      <w:r>
-        <w:rPr>
-          <w:rFonts w:asciiTheme="minorHAnsi" w:hAnsiTheme="minorHAnsi" w:cstheme="minorHAnsi"/>
-          <w:color w:val="000000"/>
-          <w:szCs w:val="22"/>
-        </w:rPr>
-        <w:t>.</w:t>
+          <w:strike/>
+          <w:color w:val="000000"/>
+          <w:szCs w:val="22"/>
+        </w:rPr>
+        <w:t>– Andrés</w:t>
       </w:r>
     </w:p>
     <w:p>
@@ -4248,7 +4267,7 @@
     </w:p>
     <w:p>
       <w:pPr>
-        <w:pStyle w:val="Sinespaciado"/>
+        <w:pStyle w:val="NoSpacing"/>
         <w:numPr>
           <w:ilvl w:val="0"/>
           <w:numId w:val="14"/>
@@ -4266,7 +4285,7 @@
     </w:p>
     <w:p>
       <w:pPr>
-        <w:pStyle w:val="Sinespaciado"/>
+        <w:pStyle w:val="NoSpacing"/>
         <w:numPr>
           <w:ilvl w:val="0"/>
           <w:numId w:val="14"/>
@@ -4284,7 +4303,7 @@
     </w:p>
     <w:p>
       <w:pPr>
-        <w:pStyle w:val="Sinespaciado"/>
+        <w:pStyle w:val="NoSpacing"/>
         <w:numPr>
           <w:ilvl w:val="0"/>
           <w:numId w:val="14"/>
@@ -4302,7 +4321,7 @@
     </w:p>
     <w:p>
       <w:pPr>
-        <w:pStyle w:val="Sinespaciado"/>
+        <w:pStyle w:val="NoSpacing"/>
         <w:numPr>
           <w:ilvl w:val="0"/>
           <w:numId w:val="14"/>
@@ -4335,8 +4354,8 @@
 </file>
 
 <file path=word/numbering.xml><?xml version="1.0" encoding="utf-8"?>
-<w:numbering xmlns:wpc="http://schemas.microsoft.com/office/word/2010/wordprocessingCanvas" xmlns:mc="http://schemas.openxmlformats.org/markup-compatibility/2006" xmlns:o="urn:schemas-microsoft-com:office:office" xmlns:r="http://schemas.openxmlformats.org/officeDocument/2006/relationships" xmlns:m="http://schemas.openxmlformats.org/officeDocument/2006/math" xmlns:v="urn:schemas-microsoft-com:vml" xmlns:wp14="http://schemas.microsoft.com/office/word/2010/wordprocessingDrawing" xmlns:wp="http://schemas.openxmlformats.org/drawingml/2006/wordprocessingDrawing" xmlns:w10="urn:schemas-microsoft-com:office:word" xmlns:w="http://schemas.openxmlformats.org/wordprocessingml/2006/main" xmlns:w14="http://schemas.microsoft.com/office/word/2010/wordml" xmlns:wpg="http://schemas.microsoft.com/office/word/2010/wordprocessingGroup" xmlns:wpi="http://schemas.microsoft.com/office/word/2010/wordprocessingInk" xmlns:wne="http://schemas.microsoft.com/office/word/2006/wordml" xmlns:wps="http://schemas.microsoft.com/office/word/2010/wordprocessingShape" mc:Ignorable="w14 wp14">
-  <w:abstractNum w:abstractNumId="0">
+<w:numbering xmlns:wpc="http://schemas.microsoft.com/office/word/2010/wordprocessingCanvas" xmlns:cx="http://schemas.microsoft.com/office/drawing/2014/chartex" xmlns:cx1="http://schemas.microsoft.com/office/drawing/2015/9/8/chartex" xmlns:cx2="http://schemas.microsoft.com/office/drawing/2015/10/21/chartex" xmlns:cx3="http://schemas.microsoft.com/office/drawing/2016/5/9/chartex" xmlns:cx4="http://schemas.microsoft.com/office/drawing/2016/5/10/chartex" xmlns:cx5="http://schemas.microsoft.com/office/drawing/2016/5/11/chartex" xmlns:cx6="http://schemas.microsoft.com/office/drawing/2016/5/12/chartex" xmlns:cx7="http://schemas.microsoft.com/office/drawing/2016/5/13/chartex" xmlns:cx8="http://schemas.microsoft.com/office/drawing/2016/5/14/chartex" xmlns:mc="http://schemas.openxmlformats.org/markup-compatibility/2006" xmlns:aink="http://schemas.microsoft.com/office/drawing/2016/ink" xmlns:am3d="http://schemas.microsoft.com/office/drawing/2017/model3d" xmlns:o="urn:schemas-microsoft-com:office:office" xmlns:r="http://schemas.openxmlformats.org/officeDocument/2006/relationships" xmlns:m="http://schemas.openxmlformats.org/officeDocument/2006/math" xmlns:v="urn:schemas-microsoft-com:vml" xmlns:wp14="http://schemas.microsoft.com/office/word/2010/wordprocessingDrawing" xmlns:wp="http://schemas.openxmlformats.org/drawingml/2006/wordprocessingDrawing" xmlns:w10="urn:schemas-microsoft-com:office:word" xmlns:w="http://schemas.openxmlformats.org/wordprocessingml/2006/main" xmlns:w14="http://schemas.microsoft.com/office/word/2010/wordml" xmlns:w15="http://schemas.microsoft.com/office/word/2012/wordml" xmlns:w16cid="http://schemas.microsoft.com/office/word/2016/wordml/cid" xmlns:w16se="http://schemas.microsoft.com/office/word/2015/wordml/symex" xmlns:wpg="http://schemas.microsoft.com/office/word/2010/wordprocessingGroup" xmlns:wpi="http://schemas.microsoft.com/office/word/2010/wordprocessingInk" xmlns:wne="http://schemas.microsoft.com/office/word/2006/wordml" xmlns:wps="http://schemas.microsoft.com/office/word/2010/wordprocessingShape" mc:Ignorable="w14 w15 w16se w16cid wp14">
+  <w:abstractNum w:abstractNumId="0" w15:restartNumberingAfterBreak="0">
     <w:nsid w:val="03F16BF0"/>
     <w:multiLevelType w:val="hybridMultilevel"/>
     <w:tmpl w:val="2688A5B4"/>
@@ -4449,7 +4468,7 @@
       </w:rPr>
     </w:lvl>
   </w:abstractNum>
-  <w:abstractNum w:abstractNumId="1">
+  <w:abstractNum w:abstractNumId="1" w15:restartNumberingAfterBreak="0">
     <w:nsid w:val="0E0D4B94"/>
     <w:multiLevelType w:val="hybridMultilevel"/>
     <w:tmpl w:val="783E3CEA"/>
@@ -4538,7 +4557,7 @@
       </w:pPr>
     </w:lvl>
   </w:abstractNum>
-  <w:abstractNum w:abstractNumId="2">
+  <w:abstractNum w:abstractNumId="2" w15:restartNumberingAfterBreak="0">
     <w:nsid w:val="12533720"/>
     <w:multiLevelType w:val="hybridMultilevel"/>
     <w:tmpl w:val="1EBA4974"/>
@@ -4651,7 +4670,7 @@
       </w:rPr>
     </w:lvl>
   </w:abstractNum>
-  <w:abstractNum w:abstractNumId="3">
+  <w:abstractNum w:abstractNumId="3" w15:restartNumberingAfterBreak="0">
     <w:nsid w:val="1A0913F2"/>
     <w:multiLevelType w:val="multilevel"/>
     <w:tmpl w:val="9DA2C656"/>
@@ -4800,7 +4819,7 @@
       </w:rPr>
     </w:lvl>
   </w:abstractNum>
-  <w:abstractNum w:abstractNumId="4">
+  <w:abstractNum w:abstractNumId="4" w15:restartNumberingAfterBreak="0">
     <w:nsid w:val="27801DBA"/>
     <w:multiLevelType w:val="multilevel"/>
     <w:tmpl w:val="31EA48C2"/>
@@ -4949,7 +4968,7 @@
       </w:rPr>
     </w:lvl>
   </w:abstractNum>
-  <w:abstractNum w:abstractNumId="5">
+  <w:abstractNum w:abstractNumId="5" w15:restartNumberingAfterBreak="0">
     <w:nsid w:val="3BC07871"/>
     <w:multiLevelType w:val="hybridMultilevel"/>
     <w:tmpl w:val="BCBC0FEA"/>
@@ -5061,7 +5080,7 @@
       </w:rPr>
     </w:lvl>
   </w:abstractNum>
-  <w:abstractNum w:abstractNumId="6">
+  <w:abstractNum w:abstractNumId="6" w15:restartNumberingAfterBreak="0">
     <w:nsid w:val="411B5D37"/>
     <w:multiLevelType w:val="hybridMultilevel"/>
     <w:tmpl w:val="6542033C"/>
@@ -5173,7 +5192,7 @@
       </w:rPr>
     </w:lvl>
   </w:abstractNum>
-  <w:abstractNum w:abstractNumId="7">
+  <w:abstractNum w:abstractNumId="7" w15:restartNumberingAfterBreak="0">
     <w:nsid w:val="48D312E5"/>
     <w:multiLevelType w:val="hybridMultilevel"/>
     <w:tmpl w:val="370C3532"/>
@@ -5286,7 +5305,7 @@
       </w:rPr>
     </w:lvl>
   </w:abstractNum>
-  <w:abstractNum w:abstractNumId="8">
+  <w:abstractNum w:abstractNumId="8" w15:restartNumberingAfterBreak="0">
     <w:nsid w:val="5C934E66"/>
     <w:multiLevelType w:val="hybridMultilevel"/>
     <w:tmpl w:val="3F30777C"/>
@@ -5398,7 +5417,7 @@
       </w:rPr>
     </w:lvl>
   </w:abstractNum>
-  <w:abstractNum w:abstractNumId="9">
+  <w:abstractNum w:abstractNumId="9" w15:restartNumberingAfterBreak="0">
     <w:nsid w:val="5E681752"/>
     <w:multiLevelType w:val="hybridMultilevel"/>
     <w:tmpl w:val="9A289E58"/>
@@ -5511,7 +5530,7 @@
       </w:rPr>
     </w:lvl>
   </w:abstractNum>
-  <w:abstractNum w:abstractNumId="10">
+  <w:abstractNum w:abstractNumId="10" w15:restartNumberingAfterBreak="0">
     <w:nsid w:val="6F1A0AA8"/>
     <w:multiLevelType w:val="hybridMultilevel"/>
     <w:tmpl w:val="CACEFEE4"/>
@@ -5840,7 +5859,7 @@
 </file>
 
 <file path=word/styles.xml><?xml version="1.0" encoding="utf-8"?>
-<w:styles xmlns:mc="http://schemas.openxmlformats.org/markup-compatibility/2006" xmlns:r="http://schemas.openxmlformats.org/officeDocument/2006/relationships" xmlns:w="http://schemas.openxmlformats.org/wordprocessingml/2006/main" xmlns:w14="http://schemas.microsoft.com/office/word/2010/wordml" mc:Ignorable="w14">
+<w:styles xmlns:mc="http://schemas.openxmlformats.org/markup-compatibility/2006" xmlns:r="http://schemas.openxmlformats.org/officeDocument/2006/relationships" xmlns:w="http://schemas.openxmlformats.org/wordprocessingml/2006/main" xmlns:w14="http://schemas.microsoft.com/office/word/2010/wordml" xmlns:w15="http://schemas.microsoft.com/office/word/2012/wordml" xmlns:w16cid="http://schemas.microsoft.com/office/word/2016/wordml/cid" xmlns:w16se="http://schemas.microsoft.com/office/word/2015/wordml/symex" mc:Ignorable="w14 w15 w16se w16cid">
   <w:docDefaults>
     <w:rPrDefault>
       <w:rPr>
@@ -5856,154 +5875,392 @@
       </w:pPr>
     </w:pPrDefault>
   </w:docDefaults>
-  <w:latentStyles w:defLockedState="0" w:defUIPriority="99" w:defSemiHidden="1" w:defUnhideWhenUsed="1" w:defQFormat="0" w:count="267">
-    <w:lsdException w:name="Normal" w:semiHidden="0" w:uiPriority="0" w:unhideWhenUsed="0" w:qFormat="1"/>
-    <w:lsdException w:name="heading 1" w:semiHidden="0" w:uiPriority="9" w:unhideWhenUsed="0" w:qFormat="1"/>
-    <w:lsdException w:name="heading 2" w:uiPriority="9" w:qFormat="1"/>
-    <w:lsdException w:name="heading 3" w:uiPriority="9" w:qFormat="1"/>
-    <w:lsdException w:name="heading 4" w:uiPriority="9" w:qFormat="1"/>
-    <w:lsdException w:name="heading 5" w:uiPriority="9" w:qFormat="1"/>
-    <w:lsdException w:name="heading 6" w:uiPriority="9" w:qFormat="1"/>
-    <w:lsdException w:name="heading 7" w:uiPriority="9" w:qFormat="1"/>
-    <w:lsdException w:name="heading 8" w:uiPriority="9" w:qFormat="1"/>
-    <w:lsdException w:name="heading 9" w:uiPriority="9" w:qFormat="1"/>
-    <w:lsdException w:name="toc 1" w:uiPriority="39"/>
-    <w:lsdException w:name="toc 2" w:uiPriority="39"/>
-    <w:lsdException w:name="toc 3" w:uiPriority="39"/>
-    <w:lsdException w:name="toc 4" w:uiPriority="39"/>
-    <w:lsdException w:name="toc 5" w:uiPriority="39"/>
-    <w:lsdException w:name="toc 6" w:uiPriority="39"/>
-    <w:lsdException w:name="toc 7" w:uiPriority="39"/>
-    <w:lsdException w:name="toc 8" w:uiPriority="39"/>
-    <w:lsdException w:name="toc 9" w:uiPriority="39"/>
-    <w:lsdException w:name="caption" w:uiPriority="35" w:qFormat="1"/>
-    <w:lsdException w:name="Title" w:semiHidden="0" w:uiPriority="10" w:unhideWhenUsed="0" w:qFormat="1"/>
-    <w:lsdException w:name="Default Paragraph Font" w:uiPriority="1"/>
-    <w:lsdException w:name="Subtitle" w:semiHidden="0" w:uiPriority="11" w:unhideWhenUsed="0" w:qFormat="1"/>
-    <w:lsdException w:name="Strong" w:semiHidden="0" w:uiPriority="22" w:unhideWhenUsed="0" w:qFormat="1"/>
-    <w:lsdException w:name="Emphasis" w:semiHidden="0" w:uiPriority="20" w:unhideWhenUsed="0" w:qFormat="1"/>
-    <w:lsdException w:name="Table Grid" w:semiHidden="0" w:uiPriority="39" w:unhideWhenUsed="0"/>
-    <w:lsdException w:name="Placeholder Text" w:unhideWhenUsed="0"/>
-    <w:lsdException w:name="No Spacing" w:semiHidden="0" w:uiPriority="1" w:unhideWhenUsed="0" w:qFormat="1"/>
-    <w:lsdException w:name="Light Shading" w:semiHidden="0" w:uiPriority="60" w:unhideWhenUsed="0"/>
-    <w:lsdException w:name="Light List" w:semiHidden="0" w:uiPriority="61" w:unhideWhenUsed="0"/>
-    <w:lsdException w:name="Light Grid" w:semiHidden="0" w:uiPriority="62" w:unhideWhenUsed="0"/>
-    <w:lsdException w:name="Medium Shading 1" w:semiHidden="0" w:uiPriority="63" w:unhideWhenUsed="0"/>
-    <w:lsdException w:name="Medium Shading 2" w:semiHidden="0" w:uiPriority="64" w:unhideWhenUsed="0"/>
-    <w:lsdException w:name="Medium List 1" w:semiHidden="0" w:uiPriority="65" w:unhideWhenUsed="0"/>
-    <w:lsdException w:name="Medium List 2" w:semiHidden="0" w:uiPriority="66" w:unhideWhenUsed="0"/>
-    <w:lsdException w:name="Medium Grid 1" w:semiHidden="0" w:uiPriority="67" w:unhideWhenUsed="0"/>
-    <w:lsdException w:name="Medium Grid 2" w:semiHidden="0" w:uiPriority="68" w:unhideWhenUsed="0"/>
-    <w:lsdException w:name="Medium Grid 3" w:semiHidden="0" w:uiPriority="69" w:unhideWhenUsed="0"/>
-    <w:lsdException w:name="Dark List" w:semiHidden="0" w:uiPriority="70" w:unhideWhenUsed="0"/>
-    <w:lsdException w:name="Colorful Shading" w:semiHidden="0" w:uiPriority="71" w:unhideWhenUsed="0"/>
-    <w:lsdException w:name="Colorful List" w:semiHidden="0" w:uiPriority="72" w:unhideWhenUsed="0"/>
-    <w:lsdException w:name="Colorful Grid" w:semiHidden="0" w:uiPriority="73" w:unhideWhenUsed="0"/>
-    <w:lsdException w:name="Light Shading Accent 1" w:semiHidden="0" w:uiPriority="60" w:unhideWhenUsed="0"/>
-    <w:lsdException w:name="Light List Accent 1" w:semiHidden="0" w:uiPriority="61" w:unhideWhenUsed="0"/>
-    <w:lsdException w:name="Light Grid Accent 1" w:semiHidden="0" w:uiPriority="62" w:unhideWhenUsed="0"/>
-    <w:lsdException w:name="Medium Shading 1 Accent 1" w:semiHidden="0" w:uiPriority="63" w:unhideWhenUsed="0"/>
-    <w:lsdException w:name="Medium Shading 2 Accent 1" w:semiHidden="0" w:uiPriority="64" w:unhideWhenUsed="0"/>
-    <w:lsdException w:name="Medium List 1 Accent 1" w:semiHidden="0" w:uiPriority="65" w:unhideWhenUsed="0"/>
-    <w:lsdException w:name="Revision" w:unhideWhenUsed="0"/>
-    <w:lsdException w:name="List Paragraph" w:semiHidden="0" w:uiPriority="34" w:unhideWhenUsed="0" w:qFormat="1"/>
-    <w:lsdException w:name="Quote" w:semiHidden="0" w:uiPriority="29" w:unhideWhenUsed="0" w:qFormat="1"/>
-    <w:lsdException w:name="Intense Quote" w:semiHidden="0" w:uiPriority="30" w:unhideWhenUsed="0" w:qFormat="1"/>
-    <w:lsdException w:name="Medium List 2 Accent 1" w:semiHidden="0" w:uiPriority="66" w:unhideWhenUsed="0"/>
-    <w:lsdException w:name="Medium Grid 1 Accent 1" w:semiHidden="0" w:uiPriority="67" w:unhideWhenUsed="0"/>
-    <w:lsdException w:name="Medium Grid 2 Accent 1" w:semiHidden="0" w:uiPriority="68" w:unhideWhenUsed="0"/>
-    <w:lsdException w:name="Medium Grid 3 Accent 1" w:semiHidden="0" w:uiPriority="69" w:unhideWhenUsed="0"/>
-    <w:lsdException w:name="Dark List Accent 1" w:semiHidden="0" w:uiPriority="70" w:unhideWhenUsed="0"/>
-    <w:lsdException w:name="Colorful Shading Accent 1" w:semiHidden="0" w:uiPriority="71" w:unhideWhenUsed="0"/>
-    <w:lsdException w:name="Colorful List Accent 1" w:semiHidden="0" w:uiPriority="72" w:unhideWhenUsed="0"/>
-    <w:lsdException w:name="Colorful Grid Accent 1" w:semiHidden="0" w:uiPriority="73" w:unhideWhenUsed="0"/>
-    <w:lsdException w:name="Light Shading Accent 2" w:semiHidden="0" w:uiPriority="60" w:unhideWhenUsed="0"/>
-    <w:lsdException w:name="Light List Accent 2" w:semiHidden="0" w:uiPriority="61" w:unhideWhenUsed="0"/>
-    <w:lsdException w:name="Light Grid Accent 2" w:semiHidden="0" w:uiPriority="62" w:unhideWhenUsed="0"/>
-    <w:lsdException w:name="Medium Shading 1 Accent 2" w:semiHidden="0" w:uiPriority="63" w:unhideWhenUsed="0"/>
-    <w:lsdException w:name="Medium Shading 2 Accent 2" w:semiHidden="0" w:uiPriority="64" w:unhideWhenUsed="0"/>
-    <w:lsdException w:name="Medium List 1 Accent 2" w:semiHidden="0" w:uiPriority="65" w:unhideWhenUsed="0"/>
-    <w:lsdException w:name="Medium List 2 Accent 2" w:semiHidden="0" w:uiPriority="66" w:unhideWhenUsed="0"/>
-    <w:lsdException w:name="Medium Grid 1 Accent 2" w:semiHidden="0" w:uiPriority="67" w:unhideWhenUsed="0"/>
-    <w:lsdException w:name="Medium Grid 2 Accent 2" w:semiHidden="0" w:uiPriority="68" w:unhideWhenUsed="0"/>
-    <w:lsdException w:name="Medium Grid 3 Accent 2" w:semiHidden="0" w:uiPriority="69" w:unhideWhenUsed="0"/>
-    <w:lsdException w:name="Dark List Accent 2" w:semiHidden="0" w:uiPriority="70" w:unhideWhenUsed="0"/>
-    <w:lsdException w:name="Colorful Shading Accent 2" w:semiHidden="0" w:uiPriority="71" w:unhideWhenUsed="0"/>
-    <w:lsdException w:name="Colorful List Accent 2" w:semiHidden="0" w:uiPriority="72" w:unhideWhenUsed="0"/>
-    <w:lsdException w:name="Colorful Grid Accent 2" w:semiHidden="0" w:uiPriority="73" w:unhideWhenUsed="0"/>
-    <w:lsdException w:name="Light Shading Accent 3" w:semiHidden="0" w:uiPriority="60" w:unhideWhenUsed="0"/>
-    <w:lsdException w:name="Light List Accent 3" w:semiHidden="0" w:uiPriority="61" w:unhideWhenUsed="0"/>
-    <w:lsdException w:name="Light Grid Accent 3" w:semiHidden="0" w:uiPriority="62" w:unhideWhenUsed="0"/>
-    <w:lsdException w:name="Medium Shading 1 Accent 3" w:semiHidden="0" w:uiPriority="63" w:unhideWhenUsed="0"/>
-    <w:lsdException w:name="Medium Shading 2 Accent 3" w:semiHidden="0" w:uiPriority="64" w:unhideWhenUsed="0"/>
-    <w:lsdException w:name="Medium List 1 Accent 3" w:semiHidden="0" w:uiPriority="65" w:unhideWhenUsed="0"/>
-    <w:lsdException w:name="Medium List 2 Accent 3" w:semiHidden="0" w:uiPriority="66" w:unhideWhenUsed="0"/>
-    <w:lsdException w:name="Medium Grid 1 Accent 3" w:semiHidden="0" w:uiPriority="67" w:unhideWhenUsed="0"/>
-    <w:lsdException w:name="Medium Grid 2 Accent 3" w:semiHidden="0" w:uiPriority="68" w:unhideWhenUsed="0"/>
-    <w:lsdException w:name="Medium Grid 3 Accent 3" w:semiHidden="0" w:uiPriority="69" w:unhideWhenUsed="0"/>
-    <w:lsdException w:name="Dark List Accent 3" w:semiHidden="0" w:uiPriority="70" w:unhideWhenUsed="0"/>
-    <w:lsdException w:name="Colorful Shading Accent 3" w:semiHidden="0" w:uiPriority="71" w:unhideWhenUsed="0"/>
-    <w:lsdException w:name="Colorful List Accent 3" w:semiHidden="0" w:uiPriority="72" w:unhideWhenUsed="0"/>
-    <w:lsdException w:name="Colorful Grid Accent 3" w:semiHidden="0" w:uiPriority="73" w:unhideWhenUsed="0"/>
-    <w:lsdException w:name="Light Shading Accent 4" w:semiHidden="0" w:uiPriority="60" w:unhideWhenUsed="0"/>
-    <w:lsdException w:name="Light List Accent 4" w:semiHidden="0" w:uiPriority="61" w:unhideWhenUsed="0"/>
-    <w:lsdException w:name="Light Grid Accent 4" w:semiHidden="0" w:uiPriority="62" w:unhideWhenUsed="0"/>
-    <w:lsdException w:name="Medium Shading 1 Accent 4" w:semiHidden="0" w:uiPriority="63" w:unhideWhenUsed="0"/>
-    <w:lsdException w:name="Medium Shading 2 Accent 4" w:semiHidden="0" w:uiPriority="64" w:unhideWhenUsed="0"/>
-    <w:lsdException w:name="Medium List 1 Accent 4" w:semiHidden="0" w:uiPriority="65" w:unhideWhenUsed="0"/>
-    <w:lsdException w:name="Medium List 2 Accent 4" w:semiHidden="0" w:uiPriority="66" w:unhideWhenUsed="0"/>
-    <w:lsdException w:name="Medium Grid 1 Accent 4" w:semiHidden="0" w:uiPriority="67" w:unhideWhenUsed="0"/>
-    <w:lsdException w:name="Medium Grid 2 Accent 4" w:semiHidden="0" w:uiPriority="68" w:unhideWhenUsed="0"/>
-    <w:lsdException w:name="Medium Grid 3 Accent 4" w:semiHidden="0" w:uiPriority="69" w:unhideWhenUsed="0"/>
-    <w:lsdException w:name="Dark List Accent 4" w:semiHidden="0" w:uiPriority="70" w:unhideWhenUsed="0"/>
-    <w:lsdException w:name="Colorful Shading Accent 4" w:semiHidden="0" w:uiPriority="71" w:unhideWhenUsed="0"/>
-    <w:lsdException w:name="Colorful List Accent 4" w:semiHidden="0" w:uiPriority="72" w:unhideWhenUsed="0"/>
-    <w:lsdException w:name="Colorful Grid Accent 4" w:semiHidden="0" w:uiPriority="73" w:unhideWhenUsed="0"/>
-    <w:lsdException w:name="Light Shading Accent 5" w:semiHidden="0" w:uiPriority="60" w:unhideWhenUsed="0"/>
-    <w:lsdException w:name="Light List Accent 5" w:semiHidden="0" w:uiPriority="61" w:unhideWhenUsed="0"/>
-    <w:lsdException w:name="Light Grid Accent 5" w:semiHidden="0" w:uiPriority="62" w:unhideWhenUsed="0"/>
-    <w:lsdException w:name="Medium Shading 1 Accent 5" w:semiHidden="0" w:uiPriority="63" w:unhideWhenUsed="0"/>
-    <w:lsdException w:name="Medium Shading 2 Accent 5" w:semiHidden="0" w:uiPriority="64" w:unhideWhenUsed="0"/>
-    <w:lsdException w:name="Medium List 1 Accent 5" w:semiHidden="0" w:uiPriority="65" w:unhideWhenUsed="0"/>
-    <w:lsdException w:name="Medium List 2 Accent 5" w:semiHidden="0" w:uiPriority="66" w:unhideWhenUsed="0"/>
-    <w:lsdException w:name="Medium Grid 1 Accent 5" w:semiHidden="0" w:uiPriority="67" w:unhideWhenUsed="0"/>
-    <w:lsdException w:name="Medium Grid 2 Accent 5" w:semiHidden="0" w:uiPriority="68" w:unhideWhenUsed="0"/>
-    <w:lsdException w:name="Medium Grid 3 Accent 5" w:semiHidden="0" w:uiPriority="69" w:unhideWhenUsed="0"/>
-    <w:lsdException w:name="Dark List Accent 5" w:semiHidden="0" w:uiPriority="70" w:unhideWhenUsed="0"/>
-    <w:lsdException w:name="Colorful Shading Accent 5" w:semiHidden="0" w:uiPriority="71" w:unhideWhenUsed="0"/>
-    <w:lsdException w:name="Colorful List Accent 5" w:semiHidden="0" w:uiPriority="72" w:unhideWhenUsed="0"/>
-    <w:lsdException w:name="Colorful Grid Accent 5" w:semiHidden="0" w:uiPriority="73" w:unhideWhenUsed="0"/>
-    <w:lsdException w:name="Light Shading Accent 6" w:semiHidden="0" w:uiPriority="60" w:unhideWhenUsed="0"/>
-    <w:lsdException w:name="Light List Accent 6" w:semiHidden="0" w:uiPriority="61" w:unhideWhenUsed="0"/>
-    <w:lsdException w:name="Light Grid Accent 6" w:semiHidden="0" w:uiPriority="62" w:unhideWhenUsed="0"/>
-    <w:lsdException w:name="Medium Shading 1 Accent 6" w:semiHidden="0" w:uiPriority="63" w:unhideWhenUsed="0"/>
-    <w:lsdException w:name="Medium Shading 2 Accent 6" w:semiHidden="0" w:uiPriority="64" w:unhideWhenUsed="0"/>
-    <w:lsdException w:name="Medium List 1 Accent 6" w:semiHidden="0" w:uiPriority="65" w:unhideWhenUsed="0"/>
-    <w:lsdException w:name="Medium List 2 Accent 6" w:semiHidden="0" w:uiPriority="66" w:unhideWhenUsed="0"/>
-    <w:lsdException w:name="Medium Grid 1 Accent 6" w:semiHidden="0" w:uiPriority="67" w:unhideWhenUsed="0"/>
-    <w:lsdException w:name="Medium Grid 2 Accent 6" w:semiHidden="0" w:uiPriority="68" w:unhideWhenUsed="0"/>
-    <w:lsdException w:name="Medium Grid 3 Accent 6" w:semiHidden="0" w:uiPriority="69" w:unhideWhenUsed="0"/>
-    <w:lsdException w:name="Dark List Accent 6" w:semiHidden="0" w:uiPriority="70" w:unhideWhenUsed="0"/>
-    <w:lsdException w:name="Colorful Shading Accent 6" w:semiHidden="0" w:uiPriority="71" w:unhideWhenUsed="0"/>
-    <w:lsdException w:name="Colorful List Accent 6" w:semiHidden="0" w:uiPriority="72" w:unhideWhenUsed="0"/>
-    <w:lsdException w:name="Colorful Grid Accent 6" w:semiHidden="0" w:uiPriority="73" w:unhideWhenUsed="0"/>
-    <w:lsdException w:name="Subtle Emphasis" w:semiHidden="0" w:uiPriority="19" w:unhideWhenUsed="0" w:qFormat="1"/>
-    <w:lsdException w:name="Intense Emphasis" w:semiHidden="0" w:uiPriority="21" w:unhideWhenUsed="0" w:qFormat="1"/>
-    <w:lsdException w:name="Subtle Reference" w:semiHidden="0" w:uiPriority="31" w:unhideWhenUsed="0" w:qFormat="1"/>
-    <w:lsdException w:name="Intense Reference" w:semiHidden="0" w:uiPriority="32" w:unhideWhenUsed="0" w:qFormat="1"/>
-    <w:lsdException w:name="Book Title" w:semiHidden="0" w:uiPriority="33" w:unhideWhenUsed="0" w:qFormat="1"/>
-    <w:lsdException w:name="Bibliography" w:uiPriority="37"/>
-    <w:lsdException w:name="TOC Heading" w:uiPriority="39" w:qFormat="1"/>
+  <w:latentStyles w:defLockedState="0" w:defUIPriority="99" w:defSemiHidden="0" w:defUnhideWhenUsed="0" w:defQFormat="0" w:count="375">
+    <w:lsdException w:name="Normal" w:uiPriority="0" w:qFormat="1"/>
+    <w:lsdException w:name="heading 1" w:uiPriority="9" w:qFormat="1"/>
+    <w:lsdException w:name="heading 2" w:semiHidden="1" w:uiPriority="9" w:unhideWhenUsed="1" w:qFormat="1"/>
+    <w:lsdException w:name="heading 3" w:semiHidden="1" w:uiPriority="9" w:unhideWhenUsed="1" w:qFormat="1"/>
+    <w:lsdException w:name="heading 4" w:semiHidden="1" w:uiPriority="9" w:unhideWhenUsed="1" w:qFormat="1"/>
+    <w:lsdException w:name="heading 5" w:semiHidden="1" w:uiPriority="9" w:unhideWhenUsed="1" w:qFormat="1"/>
+    <w:lsdException w:name="heading 6" w:semiHidden="1" w:uiPriority="9" w:unhideWhenUsed="1" w:qFormat="1"/>
+    <w:lsdException w:name="heading 7" w:semiHidden="1" w:uiPriority="9" w:unhideWhenUsed="1" w:qFormat="1"/>
+    <w:lsdException w:name="heading 8" w:semiHidden="1" w:uiPriority="9" w:unhideWhenUsed="1" w:qFormat="1"/>
+    <w:lsdException w:name="heading 9" w:semiHidden="1" w:uiPriority="9" w:unhideWhenUsed="1" w:qFormat="1"/>
+    <w:lsdException w:name="index 1" w:semiHidden="1" w:unhideWhenUsed="1"/>
+    <w:lsdException w:name="index 2" w:semiHidden="1" w:unhideWhenUsed="1"/>
+    <w:lsdException w:name="index 3" w:semiHidden="1" w:unhideWhenUsed="1"/>
+    <w:lsdException w:name="index 4" w:semiHidden="1" w:unhideWhenUsed="1"/>
+    <w:lsdException w:name="index 5" w:semiHidden="1" w:unhideWhenUsed="1"/>
+    <w:lsdException w:name="index 6" w:semiHidden="1" w:unhideWhenUsed="1"/>
+    <w:lsdException w:name="index 7" w:semiHidden="1" w:unhideWhenUsed="1"/>
+    <w:lsdException w:name="index 8" w:semiHidden="1" w:unhideWhenUsed="1"/>
+    <w:lsdException w:name="index 9" w:semiHidden="1" w:unhideWhenUsed="1"/>
+    <w:lsdException w:name="toc 1" w:semiHidden="1" w:uiPriority="39" w:unhideWhenUsed="1"/>
+    <w:lsdException w:name="toc 2" w:semiHidden="1" w:uiPriority="39" w:unhideWhenUsed="1"/>
+    <w:lsdException w:name="toc 3" w:semiHidden="1" w:uiPriority="39" w:unhideWhenUsed="1"/>
+    <w:lsdException w:name="toc 4" w:semiHidden="1" w:uiPriority="39" w:unhideWhenUsed="1"/>
+    <w:lsdException w:name="toc 5" w:semiHidden="1" w:uiPriority="39" w:unhideWhenUsed="1"/>
+    <w:lsdException w:name="toc 6" w:semiHidden="1" w:uiPriority="39" w:unhideWhenUsed="1"/>
+    <w:lsdException w:name="toc 7" w:semiHidden="1" w:uiPriority="39" w:unhideWhenUsed="1"/>
+    <w:lsdException w:name="toc 8" w:semiHidden="1" w:uiPriority="39" w:unhideWhenUsed="1"/>
+    <w:lsdException w:name="toc 9" w:semiHidden="1" w:uiPriority="39" w:unhideWhenUsed="1"/>
+    <w:lsdException w:name="Normal Indent" w:semiHidden="1" w:unhideWhenUsed="1"/>
+    <w:lsdException w:name="footnote text" w:semiHidden="1" w:unhideWhenUsed="1"/>
+    <w:lsdException w:name="annotation text" w:semiHidden="1" w:unhideWhenUsed="1"/>
+    <w:lsdException w:name="header" w:semiHidden="1" w:unhideWhenUsed="1"/>
+    <w:lsdException w:name="footer" w:semiHidden="1" w:unhideWhenUsed="1"/>
+    <w:lsdException w:name="index heading" w:semiHidden="1" w:unhideWhenUsed="1"/>
+    <w:lsdException w:name="caption" w:semiHidden="1" w:uiPriority="35" w:unhideWhenUsed="1" w:qFormat="1"/>
+    <w:lsdException w:name="table of figures" w:semiHidden="1" w:unhideWhenUsed="1"/>
+    <w:lsdException w:name="envelope address" w:semiHidden="1" w:unhideWhenUsed="1"/>
+    <w:lsdException w:name="envelope return" w:semiHidden="1" w:unhideWhenUsed="1"/>
+    <w:lsdException w:name="footnote reference" w:semiHidden="1" w:unhideWhenUsed="1"/>
+    <w:lsdException w:name="annotation reference" w:semiHidden="1" w:unhideWhenUsed="1"/>
+    <w:lsdException w:name="line number" w:semiHidden="1" w:unhideWhenUsed="1"/>
+    <w:lsdException w:name="page number" w:semiHidden="1" w:unhideWhenUsed="1"/>
+    <w:lsdException w:name="endnote reference" w:semiHidden="1" w:unhideWhenUsed="1"/>
+    <w:lsdException w:name="endnote text" w:semiHidden="1" w:unhideWhenUsed="1"/>
+    <w:lsdException w:name="table of authorities" w:semiHidden="1" w:unhideWhenUsed="1"/>
+    <w:lsdException w:name="macro" w:semiHidden="1" w:unhideWhenUsed="1"/>
+    <w:lsdException w:name="toa heading" w:semiHidden="1" w:unhideWhenUsed="1"/>
+    <w:lsdException w:name="List" w:semiHidden="1" w:unhideWhenUsed="1"/>
+    <w:lsdException w:name="List Bullet" w:semiHidden="1" w:unhideWhenUsed="1"/>
+    <w:lsdException w:name="List Number" w:semiHidden="1" w:unhideWhenUsed="1"/>
+    <w:lsdException w:name="List 2" w:semiHidden="1" w:unhideWhenUsed="1"/>
+    <w:lsdException w:name="List 3" w:semiHidden="1" w:unhideWhenUsed="1"/>
+    <w:lsdException w:name="List 4" w:semiHidden="1" w:unhideWhenUsed="1"/>
+    <w:lsdException w:name="List 5" w:semiHidden="1" w:unhideWhenUsed="1"/>
+    <w:lsdException w:name="List Bullet 2" w:semiHidden="1" w:unhideWhenUsed="1"/>
+    <w:lsdException w:name="List Bullet 3" w:semiHidden="1" w:unhideWhenUsed="1"/>
+    <w:lsdException w:name="List Bullet 4" w:semiHidden="1" w:unhideWhenUsed="1"/>
+    <w:lsdException w:name="List Bullet 5" w:semiHidden="1" w:unhideWhenUsed="1"/>
+    <w:lsdException w:name="List Number 2" w:semiHidden="1" w:unhideWhenUsed="1"/>
+    <w:lsdException w:name="List Number 3" w:semiHidden="1" w:unhideWhenUsed="1"/>
+    <w:lsdException w:name="List Number 4" w:semiHidden="1" w:unhideWhenUsed="1"/>
+    <w:lsdException w:name="List Number 5" w:semiHidden="1" w:unhideWhenUsed="1"/>
+    <w:lsdException w:name="Title" w:uiPriority="10" w:qFormat="1"/>
+    <w:lsdException w:name="Closing" w:semiHidden="1" w:unhideWhenUsed="1"/>
+    <w:lsdException w:name="Signature" w:semiHidden="1" w:unhideWhenUsed="1"/>
+    <w:lsdException w:name="Default Paragraph Font" w:semiHidden="1" w:uiPriority="1" w:unhideWhenUsed="1"/>
+    <w:lsdException w:name="Body Text" w:semiHidden="1" w:unhideWhenUsed="1"/>
+    <w:lsdException w:name="Body Text Indent" w:semiHidden="1" w:unhideWhenUsed="1"/>
+    <w:lsdException w:name="List Continue" w:semiHidden="1" w:unhideWhenUsed="1"/>
+    <w:lsdException w:name="List Continue 2" w:semiHidden="1" w:unhideWhenUsed="1"/>
+    <w:lsdException w:name="List Continue 3" w:semiHidden="1" w:unhideWhenUsed="1"/>
+    <w:lsdException w:name="List Continue 4" w:semiHidden="1" w:unhideWhenUsed="1"/>
+    <w:lsdException w:name="List Continue 5" w:semiHidden="1" w:unhideWhenUsed="1"/>
+    <w:lsdException w:name="Message Header" w:semiHidden="1" w:unhideWhenUsed="1"/>
+    <w:lsdException w:name="Subtitle" w:uiPriority="11" w:qFormat="1"/>
+    <w:lsdException w:name="Salutation" w:semiHidden="1" w:unhideWhenUsed="1"/>
+    <w:lsdException w:name="Date" w:semiHidden="1" w:unhideWhenUsed="1"/>
+    <w:lsdException w:name="Body Text First Indent" w:semiHidden="1" w:unhideWhenUsed="1"/>
+    <w:lsdException w:name="Body Text First Indent 2" w:semiHidden="1" w:unhideWhenUsed="1"/>
+    <w:lsdException w:name="Note Heading" w:semiHidden="1" w:unhideWhenUsed="1"/>
+    <w:lsdException w:name="Body Text 2" w:semiHidden="1" w:unhideWhenUsed="1"/>
+    <w:lsdException w:name="Body Text 3" w:semiHidden="1" w:unhideWhenUsed="1"/>
+    <w:lsdException w:name="Body Text Indent 2" w:semiHidden="1" w:unhideWhenUsed="1"/>
+    <w:lsdException w:name="Body Text Indent 3" w:semiHidden="1" w:unhideWhenUsed="1"/>
+    <w:lsdException w:name="Block Text" w:semiHidden="1" w:unhideWhenUsed="1"/>
+    <w:lsdException w:name="Hyperlink" w:semiHidden="1" w:unhideWhenUsed="1"/>
+    <w:lsdException w:name="FollowedHyperlink" w:semiHidden="1" w:unhideWhenUsed="1"/>
+    <w:lsdException w:name="Strong" w:uiPriority="22" w:qFormat="1"/>
+    <w:lsdException w:name="Emphasis" w:uiPriority="20" w:qFormat="1"/>
+    <w:lsdException w:name="Document Map" w:semiHidden="1" w:unhideWhenUsed="1"/>
+    <w:lsdException w:name="Plain Text" w:semiHidden="1" w:unhideWhenUsed="1"/>
+    <w:lsdException w:name="E-mail Signature" w:semiHidden="1" w:unhideWhenUsed="1"/>
+    <w:lsdException w:name="HTML Top of Form" w:semiHidden="1" w:unhideWhenUsed="1"/>
+    <w:lsdException w:name="HTML Bottom of Form" w:semiHidden="1" w:unhideWhenUsed="1"/>
+    <w:lsdException w:name="Normal (Web)" w:semiHidden="1" w:unhideWhenUsed="1"/>
+    <w:lsdException w:name="HTML Acronym" w:semiHidden="1" w:unhideWhenUsed="1"/>
+    <w:lsdException w:name="HTML Address" w:semiHidden="1" w:unhideWhenUsed="1"/>
+    <w:lsdException w:name="HTML Cite" w:semiHidden="1" w:unhideWhenUsed="1"/>
+    <w:lsdException w:name="HTML Code" w:semiHidden="1" w:unhideWhenUsed="1"/>
+    <w:lsdException w:name="HTML Definition" w:semiHidden="1" w:unhideWhenUsed="1"/>
+    <w:lsdException w:name="HTML Keyboard" w:semiHidden="1" w:unhideWhenUsed="1"/>
+    <w:lsdException w:name="HTML Preformatted" w:semiHidden="1" w:unhideWhenUsed="1"/>
+    <w:lsdException w:name="HTML Sample" w:semiHidden="1" w:unhideWhenUsed="1"/>
+    <w:lsdException w:name="HTML Typewriter" w:semiHidden="1" w:unhideWhenUsed="1"/>
+    <w:lsdException w:name="HTML Variable" w:semiHidden="1" w:unhideWhenUsed="1"/>
+    <w:lsdException w:name="Normal Table" w:semiHidden="1" w:unhideWhenUsed="1"/>
+    <w:lsdException w:name="annotation subject" w:semiHidden="1" w:unhideWhenUsed="1"/>
+    <w:lsdException w:name="No List" w:semiHidden="1" w:unhideWhenUsed="1"/>
+    <w:lsdException w:name="Outline List 1" w:semiHidden="1" w:unhideWhenUsed="1"/>
+    <w:lsdException w:name="Outline List 2" w:semiHidden="1" w:unhideWhenUsed="1"/>
+    <w:lsdException w:name="Outline List 3" w:semiHidden="1" w:unhideWhenUsed="1"/>
+    <w:lsdException w:name="Table Simple 1" w:semiHidden="1" w:unhideWhenUsed="1"/>
+    <w:lsdException w:name="Table Simple 2" w:semiHidden="1" w:unhideWhenUsed="1"/>
+    <w:lsdException w:name="Table Simple 3" w:semiHidden="1" w:unhideWhenUsed="1"/>
+    <w:lsdException w:name="Table Classic 1" w:semiHidden="1" w:unhideWhenUsed="1"/>
+    <w:lsdException w:name="Table Classic 2" w:semiHidden="1" w:unhideWhenUsed="1"/>
+    <w:lsdException w:name="Table Classic 3" w:semiHidden="1" w:unhideWhenUsed="1"/>
+    <w:lsdException w:name="Table Classic 4" w:semiHidden="1" w:unhideWhenUsed="1"/>
+    <w:lsdException w:name="Table Colorful 1" w:semiHidden="1" w:unhideWhenUsed="1"/>
+    <w:lsdException w:name="Table Colorful 2" w:semiHidden="1" w:unhideWhenUsed="1"/>
+    <w:lsdException w:name="Table Colorful 3" w:semiHidden="1" w:unhideWhenUsed="1"/>
+    <w:lsdException w:name="Table Columns 1" w:semiHidden="1" w:unhideWhenUsed="1"/>
+    <w:lsdException w:name="Table Columns 2" w:semiHidden="1" w:unhideWhenUsed="1"/>
+    <w:lsdException w:name="Table Columns 3" w:semiHidden="1" w:unhideWhenUsed="1"/>
+    <w:lsdException w:name="Table Columns 4" w:semiHidden="1" w:unhideWhenUsed="1"/>
+    <w:lsdException w:name="Table Columns 5" w:semiHidden="1" w:unhideWhenUsed="1"/>
+    <w:lsdException w:name="Table Grid 1" w:semiHidden="1" w:unhideWhenUsed="1"/>
+    <w:lsdException w:name="Table Grid 2" w:semiHidden="1" w:unhideWhenUsed="1"/>
+    <w:lsdException w:name="Table Grid 3" w:semiHidden="1" w:unhideWhenUsed="1"/>
+    <w:lsdException w:name="Table Grid 4" w:semiHidden="1" w:unhideWhenUsed="1"/>
+    <w:lsdException w:name="Table Grid 5" w:semiHidden="1" w:unhideWhenUsed="1"/>
+    <w:lsdException w:name="Table Grid 6" w:semiHidden="1" w:unhideWhenUsed="1"/>
+    <w:lsdException w:name="Table Grid 7" w:semiHidden="1" w:unhideWhenUsed="1"/>
+    <w:lsdException w:name="Table Grid 8" w:semiHidden="1" w:unhideWhenUsed="1"/>
+    <w:lsdException w:name="Table List 1" w:semiHidden="1" w:unhideWhenUsed="1"/>
+    <w:lsdException w:name="Table List 2" w:semiHidden="1" w:unhideWhenUsed="1"/>
+    <w:lsdException w:name="Table List 3" w:semiHidden="1" w:unhideWhenUsed="1"/>
+    <w:lsdException w:name="Table List 4" w:semiHidden="1" w:unhideWhenUsed="1"/>
+    <w:lsdException w:name="Table List 5" w:semiHidden="1" w:unhideWhenUsed="1"/>
+    <w:lsdException w:name="Table List 6" w:semiHidden="1" w:unhideWhenUsed="1"/>
+    <w:lsdException w:name="Table List 7" w:semiHidden="1" w:unhideWhenUsed="1"/>
+    <w:lsdException w:name="Table List 8" w:semiHidden="1" w:unhideWhenUsed="1"/>
+    <w:lsdException w:name="Table 3D effects 1" w:semiHidden="1" w:unhideWhenUsed="1"/>
+    <w:lsdException w:name="Table 3D effects 2" w:semiHidden="1" w:unhideWhenUsed="1"/>
+    <w:lsdException w:name="Table 3D effects 3" w:semiHidden="1" w:unhideWhenUsed="1"/>
+    <w:lsdException w:name="Table Contemporary" w:semiHidden="1" w:unhideWhenUsed="1"/>
+    <w:lsdException w:name="Table Elegant" w:semiHidden="1" w:unhideWhenUsed="1"/>
+    <w:lsdException w:name="Table Professional" w:semiHidden="1" w:unhideWhenUsed="1"/>
+    <w:lsdException w:name="Table Subtle 1" w:semiHidden="1" w:unhideWhenUsed="1"/>
+    <w:lsdException w:name="Table Subtle 2" w:semiHidden="1" w:unhideWhenUsed="1"/>
+    <w:lsdException w:name="Table Web 1" w:semiHidden="1" w:unhideWhenUsed="1"/>
+    <w:lsdException w:name="Table Web 2" w:semiHidden="1" w:unhideWhenUsed="1"/>
+    <w:lsdException w:name="Table Web 3" w:semiHidden="1" w:unhideWhenUsed="1"/>
+    <w:lsdException w:name="Balloon Text" w:semiHidden="1" w:unhideWhenUsed="1"/>
+    <w:lsdException w:name="Table Grid" w:semiHidden="1" w:uiPriority="39" w:unhideWhenUsed="1"/>
+    <w:lsdException w:name="Table Theme" w:semiHidden="1" w:unhideWhenUsed="1"/>
+    <w:lsdException w:name="Placeholder Text" w:semiHidden="1"/>
+    <w:lsdException w:name="No Spacing" w:uiPriority="1" w:qFormat="1"/>
+    <w:lsdException w:name="Light Shading" w:uiPriority="60"/>
+    <w:lsdException w:name="Light List" w:uiPriority="61"/>
+    <w:lsdException w:name="Light Grid" w:uiPriority="62"/>
+    <w:lsdException w:name="Medium Shading 1" w:uiPriority="63"/>
+    <w:lsdException w:name="Medium Shading 2" w:uiPriority="64"/>
+    <w:lsdException w:name="Medium List 1" w:uiPriority="65"/>
+    <w:lsdException w:name="Medium List 2" w:uiPriority="66"/>
+    <w:lsdException w:name="Medium Grid 1" w:uiPriority="67"/>
+    <w:lsdException w:name="Medium Grid 2" w:uiPriority="68"/>
+    <w:lsdException w:name="Medium Grid 3" w:uiPriority="69"/>
+    <w:lsdException w:name="Dark List" w:uiPriority="70"/>
+    <w:lsdException w:name="Colorful Shading" w:uiPriority="71"/>
+    <w:lsdException w:name="Colorful List" w:uiPriority="72"/>
+    <w:lsdException w:name="Colorful Grid" w:uiPriority="73"/>
+    <w:lsdException w:name="Light Shading Accent 1" w:uiPriority="60"/>
+    <w:lsdException w:name="Light List Accent 1" w:uiPriority="61"/>
+    <w:lsdException w:name="Light Grid Accent 1" w:uiPriority="62"/>
+    <w:lsdException w:name="Medium Shading 1 Accent 1" w:uiPriority="63"/>
+    <w:lsdException w:name="Medium Shading 2 Accent 1" w:uiPriority="64"/>
+    <w:lsdException w:name="Medium List 1 Accent 1" w:uiPriority="65"/>
+    <w:lsdException w:name="Revision" w:semiHidden="1"/>
+    <w:lsdException w:name="List Paragraph" w:uiPriority="34" w:qFormat="1"/>
+    <w:lsdException w:name="Quote" w:uiPriority="29" w:qFormat="1"/>
+    <w:lsdException w:name="Intense Quote" w:uiPriority="30" w:qFormat="1"/>
+    <w:lsdException w:name="Medium List 2 Accent 1" w:uiPriority="66"/>
+    <w:lsdException w:name="Medium Grid 1 Accent 1" w:uiPriority="67"/>
+    <w:lsdException w:name="Medium Grid 2 Accent 1" w:uiPriority="68"/>
+    <w:lsdException w:name="Medium Grid 3 Accent 1" w:uiPriority="69"/>
+    <w:lsdException w:name="Dark List Accent 1" w:uiPriority="70"/>
+    <w:lsdException w:name="Colorful Shading Accent 1" w:uiPriority="71"/>
+    <w:lsdException w:name="Colorful List Accent 1" w:uiPriority="72"/>
+    <w:lsdException w:name="Colorful Grid Accent 1" w:uiPriority="73"/>
+    <w:lsdException w:name="Light Shading Accent 2" w:uiPriority="60"/>
+    <w:lsdException w:name="Light List Accent 2" w:uiPriority="61"/>
+    <w:lsdException w:name="Light Grid Accent 2" w:uiPriority="62"/>
+    <w:lsdException w:name="Medium Shading 1 Accent 2" w:uiPriority="63"/>
+    <w:lsdException w:name="Medium Shading 2 Accent 2" w:uiPriority="64"/>
+    <w:lsdException w:name="Medium List 1 Accent 2" w:uiPriority="65"/>
+    <w:lsdException w:name="Medium List 2 Accent 2" w:uiPriority="66"/>
+    <w:lsdException w:name="Medium Grid 1 Accent 2" w:uiPriority="67"/>
+    <w:lsdException w:name="Medium Grid 2 Accent 2" w:uiPriority="68"/>
+    <w:lsdException w:name="Medium Grid 3 Accent 2" w:uiPriority="69"/>
+    <w:lsdException w:name="Dark List Accent 2" w:uiPriority="70"/>
+    <w:lsdException w:name="Colorful Shading Accent 2" w:uiPriority="71"/>
+    <w:lsdException w:name="Colorful List Accent 2" w:uiPriority="72"/>
+    <w:lsdException w:name="Colorful Grid Accent 2" w:uiPriority="73"/>
+    <w:lsdException w:name="Light Shading Accent 3" w:uiPriority="60"/>
+    <w:lsdException w:name="Light List Accent 3" w:uiPriority="61"/>
+    <w:lsdException w:name="Light Grid Accent 3" w:uiPriority="62"/>
+    <w:lsdException w:name="Medium Shading 1 Accent 3" w:uiPriority="63"/>
+    <w:lsdException w:name="Medium Shading 2 Accent 3" w:uiPriority="64"/>
+    <w:lsdException w:name="Medium List 1 Accent 3" w:uiPriority="65"/>
+    <w:lsdException w:name="Medium List 2 Accent 3" w:uiPriority="66"/>
+    <w:lsdException w:name="Medium Grid 1 Accent 3" w:uiPriority="67"/>
+    <w:lsdException w:name="Medium Grid 2 Accent 3" w:uiPriority="68"/>
+    <w:lsdException w:name="Medium Grid 3 Accent 3" w:uiPriority="69"/>
+    <w:lsdException w:name="Dark List Accent 3" w:uiPriority="70"/>
+    <w:lsdException w:name="Colorful Shading Accent 3" w:uiPriority="71"/>
+    <w:lsdException w:name="Colorful List Accent 3" w:uiPriority="72"/>
+    <w:lsdException w:name="Colorful Grid Accent 3" w:uiPriority="73"/>
+    <w:lsdException w:name="Light Shading Accent 4" w:uiPriority="60"/>
+    <w:lsdException w:name="Light List Accent 4" w:uiPriority="61"/>
+    <w:lsdException w:name="Light Grid Accent 4" w:uiPriority="62"/>
+    <w:lsdException w:name="Medium Shading 1 Accent 4" w:uiPriority="63"/>
+    <w:lsdException w:name="Medium Shading 2 Accent 4" w:uiPriority="64"/>
+    <w:lsdException w:name="Medium List 1 Accent 4" w:uiPriority="65"/>
+    <w:lsdException w:name="Medium List 2 Accent 4" w:uiPriority="66"/>
+    <w:lsdException w:name="Medium Grid 1 Accent 4" w:uiPriority="67"/>
+    <w:lsdException w:name="Medium Grid 2 Accent 4" w:uiPriority="68"/>
+    <w:lsdException w:name="Medium Grid 3 Accent 4" w:uiPriority="69"/>
+    <w:lsdException w:name="Dark List Accent 4" w:uiPriority="70"/>
+    <w:lsdException w:name="Colorful Shading Accent 4" w:uiPriority="71"/>
+    <w:lsdException w:name="Colorful List Accent 4" w:uiPriority="72"/>
+    <w:lsdException w:name="Colorful Grid Accent 4" w:uiPriority="73"/>
+    <w:lsdException w:name="Light Shading Accent 5" w:uiPriority="60"/>
+    <w:lsdException w:name="Light List Accent 5" w:uiPriority="61"/>
+    <w:lsdException w:name="Light Grid Accent 5" w:uiPriority="62"/>
+    <w:lsdException w:name="Medium Shading 1 Accent 5" w:uiPriority="63"/>
+    <w:lsdException w:name="Medium Shading 2 Accent 5" w:uiPriority="64"/>
+    <w:lsdException w:name="Medium List 1 Accent 5" w:uiPriority="65"/>
+    <w:lsdException w:name="Medium List 2 Accent 5" w:uiPriority="66"/>
+    <w:lsdException w:name="Medium Grid 1 Accent 5" w:uiPriority="67"/>
+    <w:lsdException w:name="Medium Grid 2 Accent 5" w:uiPriority="68"/>
+    <w:lsdException w:name="Medium Grid 3 Accent 5" w:uiPriority="69"/>
+    <w:lsdException w:name="Dark List Accent 5" w:uiPriority="70"/>
+    <w:lsdException w:name="Colorful Shading Accent 5" w:uiPriority="71"/>
+    <w:lsdException w:name="Colorful List Accent 5" w:uiPriority="72"/>
+    <w:lsdException w:name="Colorful Grid Accent 5" w:uiPriority="73"/>
+    <w:lsdException w:name="Light Shading Accent 6" w:uiPriority="60"/>
+    <w:lsdException w:name="Light List Accent 6" w:uiPriority="61"/>
+    <w:lsdException w:name="Light Grid Accent 6" w:uiPriority="62"/>
+    <w:lsdException w:name="Medium Shading 1 Accent 6" w:uiPriority="63"/>
+    <w:lsdException w:name="Medium Shading 2 Accent 6" w:uiPriority="64"/>
+    <w:lsdException w:name="Medium List 1 Accent 6" w:uiPriority="65"/>
+    <w:lsdException w:name="Medium List 2 Accent 6" w:uiPriority="66"/>
+    <w:lsdException w:name="Medium Grid 1 Accent 6" w:uiPriority="67"/>
+    <w:lsdException w:name="Medium Grid 2 Accent 6" w:uiPriority="68"/>
+    <w:lsdException w:name="Medium Grid 3 Accent 6" w:uiPriority="69"/>
+    <w:lsdException w:name="Dark List Accent 6" w:uiPriority="70"/>
+    <w:lsdException w:name="Colorful Shading Accent 6" w:uiPriority="71"/>
+    <w:lsdException w:name="Colorful List Accent 6" w:uiPriority="72"/>
+    <w:lsdException w:name="Colorful Grid Accent 6" w:uiPriority="73"/>
+    <w:lsdException w:name="Subtle Emphasis" w:uiPriority="19" w:qFormat="1"/>
+    <w:lsdException w:name="Intense Emphasis" w:uiPriority="21" w:qFormat="1"/>
+    <w:lsdException w:name="Subtle Reference" w:uiPriority="31" w:qFormat="1"/>
+    <w:lsdException w:name="Intense Reference" w:uiPriority="32" w:qFormat="1"/>
+    <w:lsdException w:name="Book Title" w:uiPriority="33" w:qFormat="1"/>
+    <w:lsdException w:name="Bibliography" w:semiHidden="1" w:uiPriority="37" w:unhideWhenUsed="1"/>
+    <w:lsdException w:name="TOC Heading" w:semiHidden="1" w:uiPriority="39" w:unhideWhenUsed="1" w:qFormat="1"/>
+    <w:lsdException w:name="Plain Table 1" w:uiPriority="41"/>
+    <w:lsdException w:name="Plain Table 2" w:uiPriority="42"/>
+    <w:lsdException w:name="Plain Table 3" w:uiPriority="43"/>
+    <w:lsdException w:name="Plain Table 4" w:uiPriority="44"/>
+    <w:lsdException w:name="Plain Table 5" w:uiPriority="45"/>
+    <w:lsdException w:name="Grid Table Light" w:uiPriority="40"/>
+    <w:lsdException w:name="Grid Table 1 Light" w:uiPriority="46"/>
+    <w:lsdException w:name="Grid Table 2" w:uiPriority="47"/>
+    <w:lsdException w:name="Grid Table 3" w:uiPriority="48"/>
+    <w:lsdException w:name="Grid Table 4" w:uiPriority="49"/>
+    <w:lsdException w:name="Grid Table 5 Dark" w:uiPriority="50"/>
+    <w:lsdException w:name="Grid Table 6 Colorful" w:uiPriority="51"/>
+    <w:lsdException w:name="Grid Table 7 Colorful" w:uiPriority="52"/>
+    <w:lsdException w:name="Grid Table 1 Light Accent 1" w:uiPriority="46"/>
+    <w:lsdException w:name="Grid Table 2 Accent 1" w:uiPriority="47"/>
+    <w:lsdException w:name="Grid Table 3 Accent 1" w:uiPriority="48"/>
+    <w:lsdException w:name="Grid Table 4 Accent 1" w:uiPriority="49"/>
+    <w:lsdException w:name="Grid Table 5 Dark Accent 1" w:uiPriority="50"/>
+    <w:lsdException w:name="Grid Table 6 Colorful Accent 1" w:uiPriority="51"/>
+    <w:lsdException w:name="Grid Table 7 Colorful Accent 1" w:uiPriority="52"/>
+    <w:lsdException w:name="Grid Table 1 Light Accent 2" w:uiPriority="46"/>
+    <w:lsdException w:name="Grid Table 2 Accent 2" w:uiPriority="47"/>
+    <w:lsdException w:name="Grid Table 3 Accent 2" w:uiPriority="48"/>
+    <w:lsdException w:name="Grid Table 4 Accent 2" w:uiPriority="49"/>
+    <w:lsdException w:name="Grid Table 5 Dark Accent 2" w:uiPriority="50"/>
+    <w:lsdException w:name="Grid Table 6 Colorful Accent 2" w:uiPriority="51"/>
+    <w:lsdException w:name="Grid Table 7 Colorful Accent 2" w:uiPriority="52"/>
+    <w:lsdException w:name="Grid Table 1 Light Accent 3" w:uiPriority="46"/>
+    <w:lsdException w:name="Grid Table 2 Accent 3" w:uiPriority="47"/>
+    <w:lsdException w:name="Grid Table 3 Accent 3" w:uiPriority="48"/>
+    <w:lsdException w:name="Grid Table 4 Accent 3" w:uiPriority="49"/>
+    <w:lsdException w:name="Grid Table 5 Dark Accent 3" w:uiPriority="50"/>
+    <w:lsdException w:name="Grid Table 6 Colorful Accent 3" w:uiPriority="51"/>
+    <w:lsdException w:name="Grid Table 7 Colorful Accent 3" w:uiPriority="52"/>
+    <w:lsdException w:name="Grid Table 1 Light Accent 4" w:uiPriority="46"/>
+    <w:lsdException w:name="Grid Table 2 Accent 4" w:uiPriority="47"/>
+    <w:lsdException w:name="Grid Table 3 Accent 4" w:uiPriority="48"/>
+    <w:lsdException w:name="Grid Table 4 Accent 4" w:uiPriority="49"/>
+    <w:lsdException w:name="Grid Table 5 Dark Accent 4" w:uiPriority="50"/>
+    <w:lsdException w:name="Grid Table 6 Colorful Accent 4" w:uiPriority="51"/>
+    <w:lsdException w:name="Grid Table 7 Colorful Accent 4" w:uiPriority="52"/>
+    <w:lsdException w:name="Grid Table 1 Light Accent 5" w:uiPriority="46"/>
+    <w:lsdException w:name="Grid Table 2 Accent 5" w:uiPriority="47"/>
+    <w:lsdException w:name="Grid Table 3 Accent 5" w:uiPriority="48"/>
+    <w:lsdException w:name="Grid Table 4 Accent 5" w:uiPriority="49"/>
+    <w:lsdException w:name="Grid Table 5 Dark Accent 5" w:uiPriority="50"/>
+    <w:lsdException w:name="Grid Table 6 Colorful Accent 5" w:uiPriority="51"/>
+    <w:lsdException w:name="Grid Table 7 Colorful Accent 5" w:uiPriority="52"/>
+    <w:lsdException w:name="Grid Table 1 Light Accent 6" w:uiPriority="46"/>
+    <w:lsdException w:name="Grid Table 2 Accent 6" w:uiPriority="47"/>
+    <w:lsdException w:name="Grid Table 3 Accent 6" w:uiPriority="48"/>
+    <w:lsdException w:name="Grid Table 4 Accent 6" w:uiPriority="49"/>
+    <w:lsdException w:name="Grid Table 5 Dark Accent 6" w:uiPriority="50"/>
+    <w:lsdException w:name="Grid Table 6 Colorful Accent 6" w:uiPriority="51"/>
+    <w:lsdException w:name="Grid Table 7 Colorful Accent 6" w:uiPriority="52"/>
+    <w:lsdException w:name="List Table 1 Light" w:uiPriority="46"/>
+    <w:lsdException w:name="List Table 2" w:uiPriority="47"/>
+    <w:lsdException w:name="List Table 3" w:uiPriority="48"/>
+    <w:lsdException w:name="List Table 4" w:uiPriority="49"/>
+    <w:lsdException w:name="List Table 5 Dark" w:uiPriority="50"/>
+    <w:lsdException w:name="List Table 6 Colorful" w:uiPriority="51"/>
+    <w:lsdException w:name="List Table 7 Colorful" w:uiPriority="52"/>
+    <w:lsdException w:name="List Table 1 Light Accent 1" w:uiPriority="46"/>
+    <w:lsdException w:name="List Table 2 Accent 1" w:uiPriority="47"/>
+    <w:lsdException w:name="List Table 3 Accent 1" w:uiPriority="48"/>
+    <w:lsdException w:name="List Table 4 Accent 1" w:uiPriority="49"/>
+    <w:lsdException w:name="List Table 5 Dark Accent 1" w:uiPriority="50"/>
+    <w:lsdException w:name="List Table 6 Colorful Accent 1" w:uiPriority="51"/>
+    <w:lsdException w:name="List Table 7 Colorful Accent 1" w:uiPriority="52"/>
+    <w:lsdException w:name="List Table 1 Light Accent 2" w:uiPriority="46"/>
+    <w:lsdException w:name="List Table 2 Accent 2" w:uiPriority="47"/>
+    <w:lsdException w:name="List Table 3 Accent 2" w:uiPriority="48"/>
+    <w:lsdException w:name="List Table 4 Accent 2" w:uiPriority="49"/>
+    <w:lsdException w:name="List Table 5 Dark Accent 2" w:uiPriority="50"/>
+    <w:lsdException w:name="List Table 6 Colorful Accent 2" w:uiPriority="51"/>
+    <w:lsdException w:name="List Table 7 Colorful Accent 2" w:uiPriority="52"/>
+    <w:lsdException w:name="List Table 1 Light Accent 3" w:uiPriority="46"/>
+    <w:lsdException w:name="List Table 2 Accent 3" w:uiPriority="47"/>
+    <w:lsdException w:name="List Table 3 Accent 3" w:uiPriority="48"/>
+    <w:lsdException w:name="List Table 4 Accent 3" w:uiPriority="49"/>
+    <w:lsdException w:name="List Table 5 Dark Accent 3" w:uiPriority="50"/>
+    <w:lsdException w:name="List Table 6 Colorful Accent 3" w:uiPriority="51"/>
+    <w:lsdException w:name="List Table 7 Colorful Accent 3" w:uiPriority="52"/>
+    <w:lsdException w:name="List Table 1 Light Accent 4" w:uiPriority="46"/>
+    <w:lsdException w:name="List Table 2 Accent 4" w:uiPriority="47"/>
+    <w:lsdException w:name="List Table 3 Accent 4" w:uiPriority="48"/>
+    <w:lsdException w:name="List Table 4 Accent 4" w:uiPriority="49"/>
+    <w:lsdException w:name="List Table 5 Dark Accent 4" w:uiPriority="50"/>
+    <w:lsdException w:name="List Table 6 Colorful Accent 4" w:uiPriority="51"/>
+    <w:lsdException w:name="List Table 7 Colorful Accent 4" w:uiPriority="52"/>
+    <w:lsdException w:name="List Table 1 Light Accent 5" w:uiPriority="46"/>
+    <w:lsdException w:name="List Table 2 Accent 5" w:uiPriority="47"/>
+    <w:lsdException w:name="List Table 3 Accent 5" w:uiPriority="48"/>
+    <w:lsdException w:name="List Table 4 Accent 5" w:uiPriority="49"/>
+    <w:lsdException w:name="List Table 5 Dark Accent 5" w:uiPriority="50"/>
+    <w:lsdException w:name="List Table 6 Colorful Accent 5" w:uiPriority="51"/>
+    <w:lsdException w:name="List Table 7 Colorful Accent 5" w:uiPriority="52"/>
+    <w:lsdException w:name="List Table 1 Light Accent 6" w:uiPriority="46"/>
+    <w:lsdException w:name="List Table 2 Accent 6" w:uiPriority="47"/>
+    <w:lsdException w:name="List Table 3 Accent 6" w:uiPriority="48"/>
+    <w:lsdException w:name="List Table 4 Accent 6" w:uiPriority="49"/>
+    <w:lsdException w:name="List Table 5 Dark Accent 6" w:uiPriority="50"/>
+    <w:lsdException w:name="List Table 6 Colorful Accent 6" w:uiPriority="51"/>
+    <w:lsdException w:name="List Table 7 Colorful Accent 6" w:uiPriority="52"/>
+    <w:lsdException w:name="Mention" w:semiHidden="1" w:unhideWhenUsed="1"/>
+    <w:lsdException w:name="Smart Hyperlink" w:semiHidden="1" w:unhideWhenUsed="1"/>
+    <w:lsdException w:name="Hashtag" w:semiHidden="1" w:unhideWhenUsed="1"/>
+    <w:lsdException w:name="Unresolved Mention" w:semiHidden="1" w:unhideWhenUsed="1"/>
   </w:latentStyles>
   <w:style w:type="paragraph" w:default="1" w:styleId="Normal">
     <w:name w:val="Normal"/>
     <w:qFormat/>
   </w:style>
-  <w:style w:type="paragraph" w:styleId="Ttulo1">
+  <w:style w:type="paragraph" w:styleId="Heading1">
     <w:name w:val="heading 1"/>
     <w:basedOn w:val="Normal"/>
     <w:next w:val="Normal"/>
-    <w:link w:val="Ttulo1Car"/>
+    <w:link w:val="Heading1Char"/>
     <w:uiPriority w:val="9"/>
     <w:qFormat/>
     <w:rsid w:val="00E771FC"/>
@@ -6020,13 +6277,13 @@
       <w:szCs w:val="32"/>
     </w:rPr>
   </w:style>
-  <w:style w:type="character" w:default="1" w:styleId="Fuentedeprrafopredeter">
+  <w:style w:type="character" w:default="1" w:styleId="DefaultParagraphFont">
     <w:name w:val="Default Paragraph Font"/>
     <w:uiPriority w:val="1"/>
     <w:semiHidden/>
     <w:unhideWhenUsed/>
   </w:style>
-  <w:style w:type="table" w:default="1" w:styleId="Tablanormal">
+  <w:style w:type="table" w:default="1" w:styleId="TableNormal">
     <w:name w:val="Normal Table"/>
     <w:uiPriority w:val="99"/>
     <w:semiHidden/>
@@ -6041,7 +6298,7 @@
       </w:tblCellMar>
     </w:tblPr>
   </w:style>
-  <w:style w:type="numbering" w:default="1" w:styleId="Sinlista">
+  <w:style w:type="numbering" w:default="1" w:styleId="NoList">
     <w:name w:val="No List"/>
     <w:uiPriority w:val="99"/>
     <w:semiHidden/>
@@ -6065,13 +6322,13 @@
   </w:style>
   <w:style w:type="character" w:customStyle="1" w:styleId="apple-tab-span">
     <w:name w:val="apple-tab-span"/>
-    <w:basedOn w:val="Fuentedeprrafopredeter"/>
+    <w:basedOn w:val="DefaultParagraphFont"/>
     <w:rsid w:val="00E771FC"/>
   </w:style>
-  <w:style w:type="character" w:customStyle="1" w:styleId="Ttulo1Car">
-    <w:name w:val="Título 1 Car"/>
-    <w:basedOn w:val="Fuentedeprrafopredeter"/>
-    <w:link w:val="Ttulo1"/>
+  <w:style w:type="character" w:customStyle="1" w:styleId="Heading1Char">
+    <w:name w:val="Heading 1 Char"/>
+    <w:basedOn w:val="DefaultParagraphFont"/>
+    <w:link w:val="Heading1"/>
     <w:uiPriority w:val="9"/>
     <w:rsid w:val="00E771FC"/>
     <w:rPr>
@@ -6081,7 +6338,7 @@
       <w:szCs w:val="32"/>
     </w:rPr>
   </w:style>
-  <w:style w:type="paragraph" w:styleId="Prrafodelista">
+  <w:style w:type="paragraph" w:styleId="ListParagraph">
     <w:name w:val="List Paragraph"/>
     <w:basedOn w:val="Normal"/>
     <w:uiPriority w:val="34"/>
@@ -6092,9 +6349,9 @@
       <w:contextualSpacing/>
     </w:pPr>
   </w:style>
-  <w:style w:type="character" w:styleId="Hipervnculo">
+  <w:style w:type="character" w:styleId="Hyperlink">
     <w:name w:val="Hyperlink"/>
-    <w:basedOn w:val="Fuentedeprrafopredeter"/>
+    <w:basedOn w:val="DefaultParagraphFont"/>
     <w:uiPriority w:val="99"/>
     <w:unhideWhenUsed/>
     <w:rsid w:val="0084386B"/>
@@ -6103,283 +6360,7 @@
       <w:u w:val="single"/>
     </w:rPr>
   </w:style>
-  <w:style w:type="paragraph" w:styleId="Sinespaciado">
-    <w:name w:val="No Spacing"/>
-    <w:uiPriority w:val="1"/>
-    <w:qFormat/>
-    <w:rsid w:val="004925DB"/>
-    <w:pPr>
-      <w:spacing w:after="0" w:line="240" w:lineRule="auto"/>
-    </w:pPr>
-  </w:style>
-</w:styles>
-</file>
-
-<file path=word/stylesWithEffects.xml><?xml version="1.0" encoding="utf-8"?>
-<w:styles xmlns:wpc="http://schemas.microsoft.com/office/word/2010/wordprocessingCanvas" xmlns:mc="http://schemas.openxmlformats.org/markup-compatibility/2006" xmlns:o="urn:schemas-microsoft-com:office:office" xmlns:r="http://schemas.openxmlformats.org/officeDocument/2006/relationships" xmlns:m="http://schemas.openxmlformats.org/officeDocument/2006/math" xmlns:v="urn:schemas-microsoft-com:vml" xmlns:wp14="http://schemas.microsoft.com/office/word/2010/wordprocessingDrawing" xmlns:wp="http://schemas.openxmlformats.org/drawingml/2006/wordprocessingDrawing" xmlns:w10="urn:schemas-microsoft-com:office:word" xmlns:w="http://schemas.openxmlformats.org/wordprocessingml/2006/main" xmlns:w14="http://schemas.microsoft.com/office/word/2010/wordml" xmlns:wpg="http://schemas.microsoft.com/office/word/2010/wordprocessingGroup" xmlns:wpi="http://schemas.microsoft.com/office/word/2010/wordprocessingInk" xmlns:wne="http://schemas.microsoft.com/office/word/2006/wordml" xmlns:wps="http://schemas.microsoft.com/office/word/2010/wordprocessingShape" mc:Ignorable="w14 wp14">
-  <w:docDefaults>
-    <w:rPrDefault>
-      <w:rPr>
-        <w:rFonts w:asciiTheme="minorHAnsi" w:eastAsiaTheme="minorHAnsi" w:hAnsiTheme="minorHAnsi" w:cstheme="minorBidi"/>
-        <w:sz w:val="22"/>
-        <w:szCs w:val="22"/>
-        <w:lang w:val="es-ES" w:eastAsia="en-US" w:bidi="ar-SA"/>
-      </w:rPr>
-    </w:rPrDefault>
-    <w:pPrDefault>
-      <w:pPr>
-        <w:spacing w:after="160" w:line="259" w:lineRule="auto"/>
-      </w:pPr>
-    </w:pPrDefault>
-  </w:docDefaults>
-  <w:latentStyles w:defLockedState="0" w:defUIPriority="99" w:defSemiHidden="1" w:defUnhideWhenUsed="1" w:defQFormat="0" w:count="267">
-    <w:lsdException w:name="Normal" w:semiHidden="0" w:uiPriority="0" w:unhideWhenUsed="0" w:qFormat="1"/>
-    <w:lsdException w:name="heading 1" w:semiHidden="0" w:uiPriority="9" w:unhideWhenUsed="0" w:qFormat="1"/>
-    <w:lsdException w:name="heading 2" w:uiPriority="9" w:qFormat="1"/>
-    <w:lsdException w:name="heading 3" w:uiPriority="9" w:qFormat="1"/>
-    <w:lsdException w:name="heading 4" w:uiPriority="9" w:qFormat="1"/>
-    <w:lsdException w:name="heading 5" w:uiPriority="9" w:qFormat="1"/>
-    <w:lsdException w:name="heading 6" w:uiPriority="9" w:qFormat="1"/>
-    <w:lsdException w:name="heading 7" w:uiPriority="9" w:qFormat="1"/>
-    <w:lsdException w:name="heading 8" w:uiPriority="9" w:qFormat="1"/>
-    <w:lsdException w:name="heading 9" w:uiPriority="9" w:qFormat="1"/>
-    <w:lsdException w:name="toc 1" w:uiPriority="39"/>
-    <w:lsdException w:name="toc 2" w:uiPriority="39"/>
-    <w:lsdException w:name="toc 3" w:uiPriority="39"/>
-    <w:lsdException w:name="toc 4" w:uiPriority="39"/>
-    <w:lsdException w:name="toc 5" w:uiPriority="39"/>
-    <w:lsdException w:name="toc 6" w:uiPriority="39"/>
-    <w:lsdException w:name="toc 7" w:uiPriority="39"/>
-    <w:lsdException w:name="toc 8" w:uiPriority="39"/>
-    <w:lsdException w:name="toc 9" w:uiPriority="39"/>
-    <w:lsdException w:name="caption" w:uiPriority="35" w:qFormat="1"/>
-    <w:lsdException w:name="Title" w:semiHidden="0" w:uiPriority="10" w:unhideWhenUsed="0" w:qFormat="1"/>
-    <w:lsdException w:name="Default Paragraph Font" w:uiPriority="1"/>
-    <w:lsdException w:name="Subtitle" w:semiHidden="0" w:uiPriority="11" w:unhideWhenUsed="0" w:qFormat="1"/>
-    <w:lsdException w:name="Strong" w:semiHidden="0" w:uiPriority="22" w:unhideWhenUsed="0" w:qFormat="1"/>
-    <w:lsdException w:name="Emphasis" w:semiHidden="0" w:uiPriority="20" w:unhideWhenUsed="0" w:qFormat="1"/>
-    <w:lsdException w:name="Table Grid" w:semiHidden="0" w:uiPriority="39" w:unhideWhenUsed="0"/>
-    <w:lsdException w:name="Placeholder Text" w:unhideWhenUsed="0"/>
-    <w:lsdException w:name="No Spacing" w:semiHidden="0" w:uiPriority="1" w:unhideWhenUsed="0" w:qFormat="1"/>
-    <w:lsdException w:name="Light Shading" w:semiHidden="0" w:uiPriority="60" w:unhideWhenUsed="0"/>
-    <w:lsdException w:name="Light List" w:semiHidden="0" w:uiPriority="61" w:unhideWhenUsed="0"/>
-    <w:lsdException w:name="Light Grid" w:semiHidden="0" w:uiPriority="62" w:unhideWhenUsed="0"/>
-    <w:lsdException w:name="Medium Shading 1" w:semiHidden="0" w:uiPriority="63" w:unhideWhenUsed="0"/>
-    <w:lsdException w:name="Medium Shading 2" w:semiHidden="0" w:uiPriority="64" w:unhideWhenUsed="0"/>
-    <w:lsdException w:name="Medium List 1" w:semiHidden="0" w:uiPriority="65" w:unhideWhenUsed="0"/>
-    <w:lsdException w:name="Medium List 2" w:semiHidden="0" w:uiPriority="66" w:unhideWhenUsed="0"/>
-    <w:lsdException w:name="Medium Grid 1" w:semiHidden="0" w:uiPriority="67" w:unhideWhenUsed="0"/>
-    <w:lsdException w:name="Medium Grid 2" w:semiHidden="0" w:uiPriority="68" w:unhideWhenUsed="0"/>
-    <w:lsdException w:name="Medium Grid 3" w:semiHidden="0" w:uiPriority="69" w:unhideWhenUsed="0"/>
-    <w:lsdException w:name="Dark List" w:semiHidden="0" w:uiPriority="70" w:unhideWhenUsed="0"/>
-    <w:lsdException w:name="Colorful Shading" w:semiHidden="0" w:uiPriority="71" w:unhideWhenUsed="0"/>
-    <w:lsdException w:name="Colorful List" w:semiHidden="0" w:uiPriority="72" w:unhideWhenUsed="0"/>
-    <w:lsdException w:name="Colorful Grid" w:semiHidden="0" w:uiPriority="73" w:unhideWhenUsed="0"/>
-    <w:lsdException w:name="Light Shading Accent 1" w:semiHidden="0" w:uiPriority="60" w:unhideWhenUsed="0"/>
-    <w:lsdException w:name="Light List Accent 1" w:semiHidden="0" w:uiPriority="61" w:unhideWhenUsed="0"/>
-    <w:lsdException w:name="Light Grid Accent 1" w:semiHidden="0" w:uiPriority="62" w:unhideWhenUsed="0"/>
-    <w:lsdException w:name="Medium Shading 1 Accent 1" w:semiHidden="0" w:uiPriority="63" w:unhideWhenUsed="0"/>
-    <w:lsdException w:name="Medium Shading 2 Accent 1" w:semiHidden="0" w:uiPriority="64" w:unhideWhenUsed="0"/>
-    <w:lsdException w:name="Medium List 1 Accent 1" w:semiHidden="0" w:uiPriority="65" w:unhideWhenUsed="0"/>
-    <w:lsdException w:name="Revision" w:unhideWhenUsed="0"/>
-    <w:lsdException w:name="List Paragraph" w:semiHidden="0" w:uiPriority="34" w:unhideWhenUsed="0" w:qFormat="1"/>
-    <w:lsdException w:name="Quote" w:semiHidden="0" w:uiPriority="29" w:unhideWhenUsed="0" w:qFormat="1"/>
-    <w:lsdException w:name="Intense Quote" w:semiHidden="0" w:uiPriority="30" w:unhideWhenUsed="0" w:qFormat="1"/>
-    <w:lsdException w:name="Medium List 2 Accent 1" w:semiHidden="0" w:uiPriority="66" w:unhideWhenUsed="0"/>
-    <w:lsdException w:name="Medium Grid 1 Accent 1" w:semiHidden="0" w:uiPriority="67" w:unhideWhenUsed="0"/>
-    <w:lsdException w:name="Medium Grid 2 Accent 1" w:semiHidden="0" w:uiPriority="68" w:unhideWhenUsed="0"/>
-    <w:lsdException w:name="Medium Grid 3 Accent 1" w:semiHidden="0" w:uiPriority="69" w:unhideWhenUsed="0"/>
-    <w:lsdException w:name="Dark List Accent 1" w:semiHidden="0" w:uiPriority="70" w:unhideWhenUsed="0"/>
-    <w:lsdException w:name="Colorful Shading Accent 1" w:semiHidden="0" w:uiPriority="71" w:unhideWhenUsed="0"/>
-    <w:lsdException w:name="Colorful List Accent 1" w:semiHidden="0" w:uiPriority="72" w:unhideWhenUsed="0"/>
-    <w:lsdException w:name="Colorful Grid Accent 1" w:semiHidden="0" w:uiPriority="73" w:unhideWhenUsed="0"/>
-    <w:lsdException w:name="Light Shading Accent 2" w:semiHidden="0" w:uiPriority="60" w:unhideWhenUsed="0"/>
-    <w:lsdException w:name="Light List Accent 2" w:semiHidden="0" w:uiPriority="61" w:unhideWhenUsed="0"/>
-    <w:lsdException w:name="Light Grid Accent 2" w:semiHidden="0" w:uiPriority="62" w:unhideWhenUsed="0"/>
-    <w:lsdException w:name="Medium Shading 1 Accent 2" w:semiHidden="0" w:uiPriority="63" w:unhideWhenUsed="0"/>
-    <w:lsdException w:name="Medium Shading 2 Accent 2" w:semiHidden="0" w:uiPriority="64" w:unhideWhenUsed="0"/>
-    <w:lsdException w:name="Medium List 1 Accent 2" w:semiHidden="0" w:uiPriority="65" w:unhideWhenUsed="0"/>
-    <w:lsdException w:name="Medium List 2 Accent 2" w:semiHidden="0" w:uiPriority="66" w:unhideWhenUsed="0"/>
-    <w:lsdException w:name="Medium Grid 1 Accent 2" w:semiHidden="0" w:uiPriority="67" w:unhideWhenUsed="0"/>
-    <w:lsdException w:name="Medium Grid 2 Accent 2" w:semiHidden="0" w:uiPriority="68" w:unhideWhenUsed="0"/>
-    <w:lsdException w:name="Medium Grid 3 Accent 2" w:semiHidden="0" w:uiPriority="69" w:unhideWhenUsed="0"/>
-    <w:lsdException w:name="Dark List Accent 2" w:semiHidden="0" w:uiPriority="70" w:unhideWhenUsed="0"/>
-    <w:lsdException w:name="Colorful Shading Accent 2" w:semiHidden="0" w:uiPriority="71" w:unhideWhenUsed="0"/>
-    <w:lsdException w:name="Colorful List Accent 2" w:semiHidden="0" w:uiPriority="72" w:unhideWhenUsed="0"/>
-    <w:lsdException w:name="Colorful Grid Accent 2" w:semiHidden="0" w:uiPriority="73" w:unhideWhenUsed="0"/>
-    <w:lsdException w:name="Light Shading Accent 3" w:semiHidden="0" w:uiPriority="60" w:unhideWhenUsed="0"/>
-    <w:lsdException w:name="Light List Accent 3" w:semiHidden="0" w:uiPriority="61" w:unhideWhenUsed="0"/>
-    <w:lsdException w:name="Light Grid Accent 3" w:semiHidden="0" w:uiPriority="62" w:unhideWhenUsed="0"/>
-    <w:lsdException w:name="Medium Shading 1 Accent 3" w:semiHidden="0" w:uiPriority="63" w:unhideWhenUsed="0"/>
-    <w:lsdException w:name="Medium Shading 2 Accent 3" w:semiHidden="0" w:uiPriority="64" w:unhideWhenUsed="0"/>
-    <w:lsdException w:name="Medium List 1 Accent 3" w:semiHidden="0" w:uiPriority="65" w:unhideWhenUsed="0"/>
-    <w:lsdException w:name="Medium List 2 Accent 3" w:semiHidden="0" w:uiPriority="66" w:unhideWhenUsed="0"/>
-    <w:lsdException w:name="Medium Grid 1 Accent 3" w:semiHidden="0" w:uiPriority="67" w:unhideWhenUsed="0"/>
-    <w:lsdException w:name="Medium Grid 2 Accent 3" w:semiHidden="0" w:uiPriority="68" w:unhideWhenUsed="0"/>
-    <w:lsdException w:name="Medium Grid 3 Accent 3" w:semiHidden="0" w:uiPriority="69" w:unhideWhenUsed="0"/>
-    <w:lsdException w:name="Dark List Accent 3" w:semiHidden="0" w:uiPriority="70" w:unhideWhenUsed="0"/>
-    <w:lsdException w:name="Colorful Shading Accent 3" w:semiHidden="0" w:uiPriority="71" w:unhideWhenUsed="0"/>
-    <w:lsdException w:name="Colorful List Accent 3" w:semiHidden="0" w:uiPriority="72" w:unhideWhenUsed="0"/>
-    <w:lsdException w:name="Colorful Grid Accent 3" w:semiHidden="0" w:uiPriority="73" w:unhideWhenUsed="0"/>
-    <w:lsdException w:name="Light Shading Accent 4" w:semiHidden="0" w:uiPriority="60" w:unhideWhenUsed="0"/>
-    <w:lsdException w:name="Light List Accent 4" w:semiHidden="0" w:uiPriority="61" w:unhideWhenUsed="0"/>
-    <w:lsdException w:name="Light Grid Accent 4" w:semiHidden="0" w:uiPriority="62" w:unhideWhenUsed="0"/>
-    <w:lsdException w:name="Medium Shading 1 Accent 4" w:semiHidden="0" w:uiPriority="63" w:unhideWhenUsed="0"/>
-    <w:lsdException w:name="Medium Shading 2 Accent 4" w:semiHidden="0" w:uiPriority="64" w:unhideWhenUsed="0"/>
-    <w:lsdException w:name="Medium List 1 Accent 4" w:semiHidden="0" w:uiPriority="65" w:unhideWhenUsed="0"/>
-    <w:lsdException w:name="Medium List 2 Accent 4" w:semiHidden="0" w:uiPriority="66" w:unhideWhenUsed="0"/>
-    <w:lsdException w:name="Medium Grid 1 Accent 4" w:semiHidden="0" w:uiPriority="67" w:unhideWhenUsed="0"/>
-    <w:lsdException w:name="Medium Grid 2 Accent 4" w:semiHidden="0" w:uiPriority="68" w:unhideWhenUsed="0"/>
-    <w:lsdException w:name="Medium Grid 3 Accent 4" w:semiHidden="0" w:uiPriority="69" w:unhideWhenUsed="0"/>
-    <w:lsdException w:name="Dark List Accent 4" w:semiHidden="0" w:uiPriority="70" w:unhideWhenUsed="0"/>
-    <w:lsdException w:name="Colorful Shading Accent 4" w:semiHidden="0" w:uiPriority="71" w:unhideWhenUsed="0"/>
-    <w:lsdException w:name="Colorful List Accent 4" w:semiHidden="0" w:uiPriority="72" w:unhideWhenUsed="0"/>
-    <w:lsdException w:name="Colorful Grid Accent 4" w:semiHidden="0" w:uiPriority="73" w:unhideWhenUsed="0"/>
-    <w:lsdException w:name="Light Shading Accent 5" w:semiHidden="0" w:uiPriority="60" w:unhideWhenUsed="0"/>
-    <w:lsdException w:name="Light List Accent 5" w:semiHidden="0" w:uiPriority="61" w:unhideWhenUsed="0"/>
-    <w:lsdException w:name="Light Grid Accent 5" w:semiHidden="0" w:uiPriority="62" w:unhideWhenUsed="0"/>
-    <w:lsdException w:name="Medium Shading 1 Accent 5" w:semiHidden="0" w:uiPriority="63" w:unhideWhenUsed="0"/>
-    <w:lsdException w:name="Medium Shading 2 Accent 5" w:semiHidden="0" w:uiPriority="64" w:unhideWhenUsed="0"/>
-    <w:lsdException w:name="Medium List 1 Accent 5" w:semiHidden="0" w:uiPriority="65" w:unhideWhenUsed="0"/>
-    <w:lsdException w:name="Medium List 2 Accent 5" w:semiHidden="0" w:uiPriority="66" w:unhideWhenUsed="0"/>
-    <w:lsdException w:name="Medium Grid 1 Accent 5" w:semiHidden="0" w:uiPriority="67" w:unhideWhenUsed="0"/>
-    <w:lsdException w:name="Medium Grid 2 Accent 5" w:semiHidden="0" w:uiPriority="68" w:unhideWhenUsed="0"/>
-    <w:lsdException w:name="Medium Grid 3 Accent 5" w:semiHidden="0" w:uiPriority="69" w:unhideWhenUsed="0"/>
-    <w:lsdException w:name="Dark List Accent 5" w:semiHidden="0" w:uiPriority="70" w:unhideWhenUsed="0"/>
-    <w:lsdException w:name="Colorful Shading Accent 5" w:semiHidden="0" w:uiPriority="71" w:unhideWhenUsed="0"/>
-    <w:lsdException w:name="Colorful List Accent 5" w:semiHidden="0" w:uiPriority="72" w:unhideWhenUsed="0"/>
-    <w:lsdException w:name="Colorful Grid Accent 5" w:semiHidden="0" w:uiPriority="73" w:unhideWhenUsed="0"/>
-    <w:lsdException w:name="Light Shading Accent 6" w:semiHidden="0" w:uiPriority="60" w:unhideWhenUsed="0"/>
-    <w:lsdException w:name="Light List Accent 6" w:semiHidden="0" w:uiPriority="61" w:unhideWhenUsed="0"/>
-    <w:lsdException w:name="Light Grid Accent 6" w:semiHidden="0" w:uiPriority="62" w:unhideWhenUsed="0"/>
-    <w:lsdException w:name="Medium Shading 1 Accent 6" w:semiHidden="0" w:uiPriority="63" w:unhideWhenUsed="0"/>
-    <w:lsdException w:name="Medium Shading 2 Accent 6" w:semiHidden="0" w:uiPriority="64" w:unhideWhenUsed="0"/>
-    <w:lsdException w:name="Medium List 1 Accent 6" w:semiHidden="0" w:uiPriority="65" w:unhideWhenUsed="0"/>
-    <w:lsdException w:name="Medium List 2 Accent 6" w:semiHidden="0" w:uiPriority="66" w:unhideWhenUsed="0"/>
-    <w:lsdException w:name="Medium Grid 1 Accent 6" w:semiHidden="0" w:uiPriority="67" w:unhideWhenUsed="0"/>
-    <w:lsdException w:name="Medium Grid 2 Accent 6" w:semiHidden="0" w:uiPriority="68" w:unhideWhenUsed="0"/>
-    <w:lsdException w:name="Medium Grid 3 Accent 6" w:semiHidden="0" w:uiPriority="69" w:unhideWhenUsed="0"/>
-    <w:lsdException w:name="Dark List Accent 6" w:semiHidden="0" w:uiPriority="70" w:unhideWhenUsed="0"/>
-    <w:lsdException w:name="Colorful Shading Accent 6" w:semiHidden="0" w:uiPriority="71" w:unhideWhenUsed="0"/>
-    <w:lsdException w:name="Colorful List Accent 6" w:semiHidden="0" w:uiPriority="72" w:unhideWhenUsed="0"/>
-    <w:lsdException w:name="Colorful Grid Accent 6" w:semiHidden="0" w:uiPriority="73" w:unhideWhenUsed="0"/>
-    <w:lsdException w:name="Subtle Emphasis" w:semiHidden="0" w:uiPriority="19" w:unhideWhenUsed="0" w:qFormat="1"/>
-    <w:lsdException w:name="Intense Emphasis" w:semiHidden="0" w:uiPriority="21" w:unhideWhenUsed="0" w:qFormat="1"/>
-    <w:lsdException w:name="Subtle Reference" w:semiHidden="0" w:uiPriority="31" w:unhideWhenUsed="0" w:qFormat="1"/>
-    <w:lsdException w:name="Intense Reference" w:semiHidden="0" w:uiPriority="32" w:unhideWhenUsed="0" w:qFormat="1"/>
-    <w:lsdException w:name="Book Title" w:semiHidden="0" w:uiPriority="33" w:unhideWhenUsed="0" w:qFormat="1"/>
-    <w:lsdException w:name="Bibliography" w:uiPriority="37"/>
-    <w:lsdException w:name="TOC Heading" w:uiPriority="39" w:qFormat="1"/>
-  </w:latentStyles>
-  <w:style w:type="paragraph" w:default="1" w:styleId="Normal">
-    <w:name w:val="Normal"/>
-    <w:qFormat/>
-  </w:style>
-  <w:style w:type="paragraph" w:styleId="Ttulo1">
-    <w:name w:val="heading 1"/>
-    <w:basedOn w:val="Normal"/>
-    <w:next w:val="Normal"/>
-    <w:link w:val="Ttulo1Car"/>
-    <w:uiPriority w:val="9"/>
-    <w:qFormat/>
-    <w:rsid w:val="00E771FC"/>
-    <w:pPr>
-      <w:keepNext/>
-      <w:keepLines/>
-      <w:spacing w:before="240" w:after="0"/>
-      <w:outlineLvl w:val="0"/>
-    </w:pPr>
-    <w:rPr>
-      <w:rFonts w:asciiTheme="majorHAnsi" w:eastAsiaTheme="majorEastAsia" w:hAnsiTheme="majorHAnsi" w:cstheme="majorBidi"/>
-      <w:color w:val="2E74B5" w:themeColor="accent1" w:themeShade="BF"/>
-      <w:sz w:val="32"/>
-      <w:szCs w:val="32"/>
-    </w:rPr>
-  </w:style>
-  <w:style w:type="character" w:default="1" w:styleId="Fuentedeprrafopredeter">
-    <w:name w:val="Default Paragraph Font"/>
-    <w:uiPriority w:val="1"/>
-    <w:semiHidden/>
-    <w:unhideWhenUsed/>
-  </w:style>
-  <w:style w:type="table" w:default="1" w:styleId="Tablanormal">
-    <w:name w:val="Normal Table"/>
-    <w:uiPriority w:val="99"/>
-    <w:semiHidden/>
-    <w:unhideWhenUsed/>
-    <w:tblPr>
-      <w:tblInd w:w="0" w:type="dxa"/>
-      <w:tblCellMar>
-        <w:top w:w="0" w:type="dxa"/>
-        <w:left w:w="108" w:type="dxa"/>
-        <w:bottom w:w="0" w:type="dxa"/>
-        <w:right w:w="108" w:type="dxa"/>
-      </w:tblCellMar>
-    </w:tblPr>
-  </w:style>
-  <w:style w:type="numbering" w:default="1" w:styleId="Sinlista">
-    <w:name w:val="No List"/>
-    <w:uiPriority w:val="99"/>
-    <w:semiHidden/>
-    <w:unhideWhenUsed/>
-  </w:style>
-  <w:style w:type="paragraph" w:styleId="NormalWeb">
-    <w:name w:val="Normal (Web)"/>
-    <w:basedOn w:val="Normal"/>
-    <w:uiPriority w:val="99"/>
-    <w:unhideWhenUsed/>
-    <w:rsid w:val="00E771FC"/>
-    <w:pPr>
-      <w:spacing w:before="100" w:beforeAutospacing="1" w:after="100" w:afterAutospacing="1" w:line="240" w:lineRule="auto"/>
-    </w:pPr>
-    <w:rPr>
-      <w:rFonts w:ascii="Times New Roman" w:eastAsia="Times New Roman" w:hAnsi="Times New Roman" w:cs="Times New Roman"/>
-      <w:sz w:val="24"/>
-      <w:szCs w:val="24"/>
-      <w:lang w:eastAsia="es-ES"/>
-    </w:rPr>
-  </w:style>
-  <w:style w:type="character" w:customStyle="1" w:styleId="apple-tab-span">
-    <w:name w:val="apple-tab-span"/>
-    <w:basedOn w:val="Fuentedeprrafopredeter"/>
-    <w:rsid w:val="00E771FC"/>
-  </w:style>
-  <w:style w:type="character" w:customStyle="1" w:styleId="Ttulo1Car">
-    <w:name w:val="Título 1 Car"/>
-    <w:basedOn w:val="Fuentedeprrafopredeter"/>
-    <w:link w:val="Ttulo1"/>
-    <w:uiPriority w:val="9"/>
-    <w:rsid w:val="00E771FC"/>
-    <w:rPr>
-      <w:rFonts w:asciiTheme="majorHAnsi" w:eastAsiaTheme="majorEastAsia" w:hAnsiTheme="majorHAnsi" w:cstheme="majorBidi"/>
-      <w:color w:val="2E74B5" w:themeColor="accent1" w:themeShade="BF"/>
-      <w:sz w:val="32"/>
-      <w:szCs w:val="32"/>
-    </w:rPr>
-  </w:style>
-  <w:style w:type="paragraph" w:styleId="Prrafodelista">
-    <w:name w:val="List Paragraph"/>
-    <w:basedOn w:val="Normal"/>
-    <w:uiPriority w:val="34"/>
-    <w:qFormat/>
-    <w:rsid w:val="00E771FC"/>
-    <w:pPr>
-      <w:ind w:left="720"/>
-      <w:contextualSpacing/>
-    </w:pPr>
-  </w:style>
-  <w:style w:type="character" w:styleId="Hipervnculo">
-    <w:name w:val="Hyperlink"/>
-    <w:basedOn w:val="Fuentedeprrafopredeter"/>
-    <w:uiPriority w:val="99"/>
-    <w:unhideWhenUsed/>
-    <w:rsid w:val="0084386B"/>
-    <w:rPr>
-      <w:color w:val="0563C1" w:themeColor="hyperlink"/>
-      <w:u w:val="single"/>
-    </w:rPr>
-  </w:style>
-  <w:style w:type="paragraph" w:styleId="Sinespaciado">
+  <w:style w:type="paragraph" w:styleId="NoSpacing">
     <w:name w:val="No Spacing"/>
     <w:uiPriority w:val="1"/>
     <w:qFormat/>
@@ -6646,7 +6627,7 @@
   <a:extraClrSchemeLst/>
   <a:extLst>
     <a:ext uri="{05A4C25C-085E-4340-85A3-A5531E510DB2}">
-      <thm15:themeFamily xmlns="" xmlns:thm15="http://schemas.microsoft.com/office/thememl/2012/main" name="Office Theme" id="{62F939B6-93AF-4DB8-9C6B-D6C7DFDC589F}" vid="{4A3C46E8-61CC-4603-A589-7422A47A8E4A}"/>
+      <thm15:themeFamily xmlns:thm15="http://schemas.microsoft.com/office/thememl/2012/main" name="Office Theme" id="{62F939B6-93AF-4DB8-9C6B-D6C7DFDC589F}" vid="{4A3C46E8-61CC-4603-A589-7422A47A8E4A}"/>
     </a:ext>
   </a:extLst>
 </a:theme>

</xml_diff>

<commit_message>
Actualización tareas Alejandro Román y Migue
</commit_message>
<xml_diff>
--- a/Conocimiento/Sprints y Requisitos/Sprint 2/Tareas v1.0.docx
+++ b/Conocimiento/Sprints y Requisitos/Sprint 2/Tareas v1.0.docx
@@ -4,7 +4,7 @@
   <w:body>
     <w:p>
       <w:pPr>
-        <w:pStyle w:val="Heading1"/>
+        <w:pStyle w:val="Ttulo1"/>
         <w:rPr>
           <w:b/>
           <w:sz w:val="40"/>
@@ -51,7 +51,7 @@
     </w:p>
     <w:p>
       <w:pPr>
-        <w:pStyle w:val="ListParagraph"/>
+        <w:pStyle w:val="Prrafodelista"/>
         <w:numPr>
           <w:ilvl w:val="0"/>
           <w:numId w:val="6"/>
@@ -97,7 +97,7 @@
     </w:p>
     <w:p>
       <w:pPr>
-        <w:pStyle w:val="ListParagraph"/>
+        <w:pStyle w:val="Prrafodelista"/>
         <w:numPr>
           <w:ilvl w:val="0"/>
           <w:numId w:val="6"/>
@@ -128,7 +128,7 @@
     </w:p>
     <w:p>
       <w:pPr>
-        <w:pStyle w:val="ListParagraph"/>
+        <w:pStyle w:val="Prrafodelista"/>
         <w:numPr>
           <w:ilvl w:val="0"/>
           <w:numId w:val="6"/>
@@ -146,7 +146,7 @@
     </w:p>
     <w:p>
       <w:pPr>
-        <w:pStyle w:val="ListParagraph"/>
+        <w:pStyle w:val="Prrafodelista"/>
         <w:numPr>
           <w:ilvl w:val="0"/>
           <w:numId w:val="6"/>
@@ -191,7 +191,7 @@
     </w:p>
     <w:p>
       <w:pPr>
-        <w:pStyle w:val="ListParagraph"/>
+        <w:pStyle w:val="Prrafodelista"/>
         <w:numPr>
           <w:ilvl w:val="0"/>
           <w:numId w:val="6"/>
@@ -215,7 +215,7 @@
     </w:p>
     <w:p>
       <w:pPr>
-        <w:pStyle w:val="ListParagraph"/>
+        <w:pStyle w:val="Prrafodelista"/>
         <w:numPr>
           <w:ilvl w:val="1"/>
           <w:numId w:val="6"/>
@@ -247,7 +247,7 @@
     </w:p>
     <w:p>
       <w:pPr>
-        <w:pStyle w:val="ListParagraph"/>
+        <w:pStyle w:val="Prrafodelista"/>
         <w:numPr>
           <w:ilvl w:val="1"/>
           <w:numId w:val="6"/>
@@ -265,7 +265,7 @@
     </w:p>
     <w:p>
       <w:pPr>
-        <w:pStyle w:val="ListParagraph"/>
+        <w:pStyle w:val="Prrafodelista"/>
         <w:numPr>
           <w:ilvl w:val="1"/>
           <w:numId w:val="6"/>
@@ -283,7 +283,7 @@
     </w:p>
     <w:p>
       <w:pPr>
-        <w:pStyle w:val="ListParagraph"/>
+        <w:pStyle w:val="Prrafodelista"/>
         <w:ind w:left="1440"/>
         <w:rPr>
           <w:sz w:val="24"/>
@@ -292,7 +292,7 @@
     </w:p>
     <w:p>
       <w:pPr>
-        <w:pStyle w:val="ListParagraph"/>
+        <w:pStyle w:val="Prrafodelista"/>
         <w:ind w:left="1440"/>
         <w:rPr>
           <w:sz w:val="24"/>
@@ -301,7 +301,7 @@
       <w:hyperlink r:id="rId5" w:anchor="gid=0" w:history="1">
         <w:r>
           <w:rPr>
-            <w:rStyle w:val="Hyperlink"/>
+            <w:rStyle w:val="Hipervnculo"/>
             <w:sz w:val="24"/>
           </w:rPr>
           <w:t>https://docs.google.com/spreadsheets/d/1qGFVwrqfUZ3XMohXejUPHn0WzF91OGpRXjGaXnunSuk/edit#gid=0</w:t>
@@ -976,19 +976,8 @@
           <w:color w:val="000000"/>
           <w:szCs w:val="22"/>
         </w:rPr>
-        <w:t xml:space="preserve"> </w:t>
-      </w:r>
-      <w:bookmarkStart w:id="0" w:name="_GoBack"/>
-      <w:r>
-        <w:rPr>
-          <w:rFonts w:asciiTheme="minorHAnsi" w:hAnsiTheme="minorHAnsi" w:cstheme="minorHAnsi"/>
-          <w:strike/>
-          <w:color w:val="000000"/>
-          <w:szCs w:val="22"/>
-        </w:rPr>
-        <w:t>Andrés</w:t>
-      </w:r>
-      <w:bookmarkEnd w:id="0"/>
+        <w:t xml:space="preserve"> Andrés</w:t>
+      </w:r>
       <w:r>
         <w:rPr>
           <w:rFonts w:asciiTheme="minorHAnsi" w:hAnsiTheme="minorHAnsi" w:cstheme="minorHAnsi"/>
@@ -1687,7 +1676,7 @@
     </w:p>
     <w:p>
       <w:pPr>
-        <w:pStyle w:val="NoSpacing"/>
+        <w:pStyle w:val="Sinespaciado"/>
         <w:numPr>
           <w:ilvl w:val="0"/>
           <w:numId w:val="14"/>
@@ -2248,6 +2237,66 @@
       <w:pPr>
         <w:pStyle w:val="NormalWeb"/>
         <w:spacing w:before="0" w:beforeAutospacing="0" w:after="0" w:afterAutospacing="0"/>
+        <w:ind w:left="720" w:firstLine="696"/>
+        <w:textAlignment w:val="baseline"/>
+        <w:rPr>
+          <w:rFonts w:asciiTheme="minorHAnsi" w:hAnsiTheme="minorHAnsi" w:cstheme="minorHAnsi"/>
+          <w:b/>
+          <w:color w:val="000000"/>
+          <w:szCs w:val="22"/>
+        </w:rPr>
+      </w:pPr>
+      <w:r>
+        <w:rPr>
+          <w:rFonts w:asciiTheme="minorHAnsi" w:eastAsiaTheme="minorHAnsi" w:hAnsiTheme="minorHAnsi" w:cstheme="minorHAnsi"/>
+          <w:b/>
+          <w:color w:val="000000"/>
+          <w:sz w:val="22"/>
+          <w:szCs w:val="22"/>
+          <w:lang w:eastAsia="en-US"/>
+        </w:rPr>
+        <w:t xml:space="preserve">AVANCE: </w:t>
+      </w:r>
+      <w:r>
+        <w:rPr>
+          <w:rFonts w:asciiTheme="minorHAnsi" w:eastAsiaTheme="minorHAnsi" w:hAnsiTheme="minorHAnsi" w:cstheme="minorHAnsi"/>
+          <w:b/>
+          <w:color w:val="000000"/>
+          <w:sz w:val="22"/>
+          <w:szCs w:val="22"/>
+          <w:lang w:eastAsia="en-US"/>
+        </w:rPr>
+        <w:t>10</w:t>
+      </w:r>
+      <w:r>
+        <w:rPr>
+          <w:rFonts w:asciiTheme="minorHAnsi" w:eastAsiaTheme="minorHAnsi" w:hAnsiTheme="minorHAnsi" w:cstheme="minorHAnsi"/>
+          <w:b/>
+          <w:color w:val="000000"/>
+          <w:sz w:val="22"/>
+          <w:szCs w:val="22"/>
+          <w:lang w:eastAsia="en-US"/>
+        </w:rPr>
+        <w:t xml:space="preserve"> SP</w:t>
+      </w:r>
+    </w:p>
+    <w:p>
+      <w:pPr>
+        <w:pStyle w:val="NormalWeb"/>
+        <w:spacing w:before="0" w:beforeAutospacing="0" w:after="0" w:afterAutospacing="0"/>
+        <w:ind w:left="1416"/>
+        <w:textAlignment w:val="baseline"/>
+        <w:rPr>
+          <w:rFonts w:asciiTheme="minorHAnsi" w:hAnsiTheme="minorHAnsi" w:cstheme="minorHAnsi"/>
+          <w:color w:val="000000"/>
+          <w:szCs w:val="22"/>
+        </w:rPr>
+      </w:pPr>
+    </w:p>
+    <w:p>
+      <w:pPr>
+        <w:pStyle w:val="NormalWeb"/>
+        <w:spacing w:before="0" w:beforeAutospacing="0" w:after="0" w:afterAutospacing="0"/>
         <w:textAlignment w:val="baseline"/>
         <w:rPr>
           <w:rFonts w:asciiTheme="minorHAnsi" w:hAnsiTheme="minorHAnsi" w:cstheme="minorHAnsi"/>
@@ -2570,6 +2619,7 @@
           <w:color w:val="000000"/>
           <w:szCs w:val="22"/>
         </w:rPr>
+        <w:lastRenderedPageBreak/>
         <w:t xml:space="preserve">Listar ejercicios propios. </w:t>
       </w:r>
       <w:r>
@@ -2643,7 +2693,6 @@
           <w:color w:val="000000"/>
           <w:szCs w:val="22"/>
         </w:rPr>
-        <w:lastRenderedPageBreak/>
         <w:t>Comprar ejercicios.</w:t>
       </w:r>
       <w:r>
@@ -2855,7 +2904,7 @@
     </w:p>
     <w:p>
       <w:pPr>
-        <w:pStyle w:val="ListParagraph"/>
+        <w:pStyle w:val="Prrafodelista"/>
         <w:rPr>
           <w:rFonts w:cstheme="minorHAnsi"/>
           <w:color w:val="000000"/>
@@ -3559,6 +3608,31 @@
       <w:pPr>
         <w:pStyle w:val="NormalWeb"/>
         <w:spacing w:before="0" w:beforeAutospacing="0" w:after="0" w:afterAutospacing="0"/>
+        <w:ind w:left="1416"/>
+        <w:textAlignment w:val="baseline"/>
+        <w:rPr>
+          <w:rFonts w:asciiTheme="minorHAnsi" w:hAnsiTheme="minorHAnsi" w:cstheme="minorHAnsi"/>
+          <w:b/>
+          <w:color w:val="000000"/>
+          <w:szCs w:val="22"/>
+        </w:rPr>
+      </w:pPr>
+      <w:r>
+        <w:rPr>
+          <w:rFonts w:asciiTheme="minorHAnsi" w:eastAsiaTheme="minorHAnsi" w:hAnsiTheme="minorHAnsi" w:cstheme="minorHAnsi"/>
+          <w:b/>
+          <w:color w:val="000000"/>
+          <w:sz w:val="22"/>
+          <w:szCs w:val="22"/>
+          <w:lang w:eastAsia="en-US"/>
+        </w:rPr>
+        <w:t>AVANCE: 0 SP</w:t>
+      </w:r>
+    </w:p>
+    <w:p>
+      <w:pPr>
+        <w:pStyle w:val="NormalWeb"/>
+        <w:spacing w:before="0" w:beforeAutospacing="0" w:after="0" w:afterAutospacing="0"/>
         <w:ind w:left="720"/>
         <w:textAlignment w:val="baseline"/>
         <w:rPr>
@@ -3892,6 +3966,46 @@
       <w:pPr>
         <w:pStyle w:val="NormalWeb"/>
         <w:spacing w:before="0" w:beforeAutospacing="0" w:after="0" w:afterAutospacing="0"/>
+        <w:ind w:left="720" w:firstLine="696"/>
+        <w:textAlignment w:val="baseline"/>
+        <w:rPr>
+          <w:rFonts w:asciiTheme="minorHAnsi" w:hAnsiTheme="minorHAnsi" w:cstheme="minorHAnsi"/>
+          <w:b/>
+          <w:color w:val="000000"/>
+          <w:szCs w:val="22"/>
+        </w:rPr>
+      </w:pPr>
+      <w:bookmarkStart w:id="0" w:name="_GoBack"/>
+      <w:bookmarkEnd w:id="0"/>
+      <w:r>
+        <w:rPr>
+          <w:rFonts w:asciiTheme="minorHAnsi" w:eastAsiaTheme="minorHAnsi" w:hAnsiTheme="minorHAnsi" w:cstheme="minorHAnsi"/>
+          <w:b/>
+          <w:color w:val="000000"/>
+          <w:sz w:val="22"/>
+          <w:szCs w:val="22"/>
+          <w:lang w:eastAsia="en-US"/>
+        </w:rPr>
+        <w:t>AVANCE: 0 SP</w:t>
+      </w:r>
+    </w:p>
+    <w:p>
+      <w:pPr>
+        <w:pStyle w:val="NormalWeb"/>
+        <w:spacing w:before="0" w:beforeAutospacing="0" w:after="0" w:afterAutospacing="0"/>
+        <w:ind w:left="1440"/>
+        <w:textAlignment w:val="baseline"/>
+        <w:rPr>
+          <w:rFonts w:asciiTheme="minorHAnsi" w:hAnsiTheme="minorHAnsi" w:cstheme="minorHAnsi"/>
+          <w:color w:val="000000"/>
+          <w:szCs w:val="22"/>
+        </w:rPr>
+      </w:pPr>
+    </w:p>
+    <w:p>
+      <w:pPr>
+        <w:pStyle w:val="NormalWeb"/>
+        <w:spacing w:before="0" w:beforeAutospacing="0" w:after="0" w:afterAutospacing="0"/>
         <w:textAlignment w:val="baseline"/>
         <w:rPr>
           <w:rFonts w:asciiTheme="minorHAnsi" w:hAnsiTheme="minorHAnsi" w:cstheme="minorHAnsi"/>
@@ -4021,6 +4135,7 @@
           <w:color w:val="000000"/>
           <w:szCs w:val="22"/>
         </w:rPr>
+        <w:lastRenderedPageBreak/>
         <w:t xml:space="preserve">Desarrollador indica lo </w:t>
       </w:r>
       <w:r>
@@ -4198,7 +4313,6 @@
           <w:color w:val="000000"/>
           <w:szCs w:val="22"/>
         </w:rPr>
-        <w:lastRenderedPageBreak/>
         <w:t>Tester</w:t>
       </w:r>
       <w:proofErr w:type="spellEnd"/>
@@ -4267,7 +4381,7 @@
     </w:p>
     <w:p>
       <w:pPr>
-        <w:pStyle w:val="NoSpacing"/>
+        <w:pStyle w:val="Sinespaciado"/>
         <w:numPr>
           <w:ilvl w:val="0"/>
           <w:numId w:val="14"/>
@@ -4285,7 +4399,7 @@
     </w:p>
     <w:p>
       <w:pPr>
-        <w:pStyle w:val="NoSpacing"/>
+        <w:pStyle w:val="Sinespaciado"/>
         <w:numPr>
           <w:ilvl w:val="0"/>
           <w:numId w:val="14"/>
@@ -4303,7 +4417,7 @@
     </w:p>
     <w:p>
       <w:pPr>
-        <w:pStyle w:val="NoSpacing"/>
+        <w:pStyle w:val="Sinespaciado"/>
         <w:numPr>
           <w:ilvl w:val="0"/>
           <w:numId w:val="14"/>
@@ -4321,7 +4435,7 @@
     </w:p>
     <w:p>
       <w:pPr>
-        <w:pStyle w:val="NoSpacing"/>
+        <w:pStyle w:val="Sinespaciado"/>
         <w:numPr>
           <w:ilvl w:val="0"/>
           <w:numId w:val="14"/>
@@ -6030,7 +6144,7 @@
     <w:lsdException w:name="Table Web 2" w:semiHidden="1" w:unhideWhenUsed="1"/>
     <w:lsdException w:name="Table Web 3" w:semiHidden="1" w:unhideWhenUsed="1"/>
     <w:lsdException w:name="Balloon Text" w:semiHidden="1" w:unhideWhenUsed="1"/>
-    <w:lsdException w:name="Table Grid" w:semiHidden="1" w:uiPriority="39" w:unhideWhenUsed="1"/>
+    <w:lsdException w:name="Table Grid" w:uiPriority="39"/>
     <w:lsdException w:name="Table Theme" w:semiHidden="1" w:unhideWhenUsed="1"/>
     <w:lsdException w:name="Placeholder Text" w:semiHidden="1"/>
     <w:lsdException w:name="No Spacing" w:uiPriority="1" w:qFormat="1"/>
@@ -6256,11 +6370,11 @@
     <w:name w:val="Normal"/>
     <w:qFormat/>
   </w:style>
-  <w:style w:type="paragraph" w:styleId="Heading1">
+  <w:style w:type="paragraph" w:styleId="Ttulo1">
     <w:name w:val="heading 1"/>
     <w:basedOn w:val="Normal"/>
     <w:next w:val="Normal"/>
-    <w:link w:val="Heading1Char"/>
+    <w:link w:val="Ttulo1Car"/>
     <w:uiPriority w:val="9"/>
     <w:qFormat/>
     <w:rsid w:val="00E771FC"/>
@@ -6277,13 +6391,13 @@
       <w:szCs w:val="32"/>
     </w:rPr>
   </w:style>
-  <w:style w:type="character" w:default="1" w:styleId="DefaultParagraphFont">
+  <w:style w:type="character" w:default="1" w:styleId="Fuentedeprrafopredeter">
     <w:name w:val="Default Paragraph Font"/>
     <w:uiPriority w:val="1"/>
     <w:semiHidden/>
     <w:unhideWhenUsed/>
   </w:style>
-  <w:style w:type="table" w:default="1" w:styleId="TableNormal">
+  <w:style w:type="table" w:default="1" w:styleId="Tablanormal">
     <w:name w:val="Normal Table"/>
     <w:uiPriority w:val="99"/>
     <w:semiHidden/>
@@ -6298,7 +6412,7 @@
       </w:tblCellMar>
     </w:tblPr>
   </w:style>
-  <w:style w:type="numbering" w:default="1" w:styleId="NoList">
+  <w:style w:type="numbering" w:default="1" w:styleId="Sinlista">
     <w:name w:val="No List"/>
     <w:uiPriority w:val="99"/>
     <w:semiHidden/>
@@ -6322,13 +6436,13 @@
   </w:style>
   <w:style w:type="character" w:customStyle="1" w:styleId="apple-tab-span">
     <w:name w:val="apple-tab-span"/>
-    <w:basedOn w:val="DefaultParagraphFont"/>
+    <w:basedOn w:val="Fuentedeprrafopredeter"/>
     <w:rsid w:val="00E771FC"/>
   </w:style>
-  <w:style w:type="character" w:customStyle="1" w:styleId="Heading1Char">
-    <w:name w:val="Heading 1 Char"/>
-    <w:basedOn w:val="DefaultParagraphFont"/>
-    <w:link w:val="Heading1"/>
+  <w:style w:type="character" w:customStyle="1" w:styleId="Ttulo1Car">
+    <w:name w:val="Título 1 Car"/>
+    <w:basedOn w:val="Fuentedeprrafopredeter"/>
+    <w:link w:val="Ttulo1"/>
     <w:uiPriority w:val="9"/>
     <w:rsid w:val="00E771FC"/>
     <w:rPr>
@@ -6338,7 +6452,7 @@
       <w:szCs w:val="32"/>
     </w:rPr>
   </w:style>
-  <w:style w:type="paragraph" w:styleId="ListParagraph">
+  <w:style w:type="paragraph" w:styleId="Prrafodelista">
     <w:name w:val="List Paragraph"/>
     <w:basedOn w:val="Normal"/>
     <w:uiPriority w:val="34"/>
@@ -6349,9 +6463,9 @@
       <w:contextualSpacing/>
     </w:pPr>
   </w:style>
-  <w:style w:type="character" w:styleId="Hyperlink">
+  <w:style w:type="character" w:styleId="Hipervnculo">
     <w:name w:val="Hyperlink"/>
-    <w:basedOn w:val="DefaultParagraphFont"/>
+    <w:basedOn w:val="Fuentedeprrafopredeter"/>
     <w:uiPriority w:val="99"/>
     <w:unhideWhenUsed/>
     <w:rsid w:val="0084386B"/>
@@ -6360,7 +6474,7 @@
       <w:u w:val="single"/>
     </w:rPr>
   </w:style>
-  <w:style w:type="paragraph" w:styleId="NoSpacing">
+  <w:style w:type="paragraph" w:styleId="Sinespaciado">
     <w:name w:val="No Spacing"/>
     <w:uiPriority w:val="1"/>
     <w:qFormat/>

</xml_diff>